<commit_message>
slight change to syllabus
</commit_message>
<xml_diff>
--- a/ECON 672 Syllabus Rowe Revised.docx
+++ b/ECON 672 Syllabus Rowe Revised.docx
@@ -103,8 +103,6 @@
         </w:rPr>
         <w:t>Syllabus (Version 5/15</w:t>
       </w:r>
-      <w:bookmarkStart w:id="0" w:name="_GoBack"/>
-      <w:bookmarkEnd w:id="0"/>
       <w:r>
         <w:rPr>
           <w:sz w:val="24"/>
@@ -483,7 +481,23 @@
           <w:sz w:val="24"/>
           <w:szCs w:val="24"/>
         </w:rPr>
-        <w:t xml:space="preserve">The learning outcomes that pertain to this course are: </w:t>
+        <w:t xml:space="preserve">The learning outcomes that pertain to </w:t>
+      </w:r>
+      <w:proofErr w:type="gramStart"/>
+      <w:r>
+        <w:rPr>
+          <w:sz w:val="24"/>
+          <w:szCs w:val="24"/>
+        </w:rPr>
+        <w:t>this course are</w:t>
+      </w:r>
+      <w:proofErr w:type="gramEnd"/>
+      <w:r>
+        <w:rPr>
+          <w:sz w:val="24"/>
+          <w:szCs w:val="24"/>
+        </w:rPr>
+        <w:t xml:space="preserve">: </w:t>
       </w:r>
       <w:r>
         <w:rPr>
@@ -512,7 +526,23 @@
           <w:sz w:val="24"/>
           <w:szCs w:val="24"/>
         </w:rPr>
-        <w:t xml:space="preserve">• Learn the basics of the economics and econometrics of program evaluation, with a focus on hands-on implementation of econometric methods using actual data. This will include an emphasis on applied econometric skills using Stata. </w:t>
+        <w:t xml:space="preserve">• Learn the basics of the economics and econometrics of program evaluation, with a focus on hands-on implementation of econometric methods using actual data. This will include an emphasis on applied econometric skills using </w:t>
+      </w:r>
+      <w:proofErr w:type="spellStart"/>
+      <w:r>
+        <w:rPr>
+          <w:sz w:val="24"/>
+          <w:szCs w:val="24"/>
+        </w:rPr>
+        <w:t>Stata</w:t>
+      </w:r>
+      <w:proofErr w:type="spellEnd"/>
+      <w:r>
+        <w:rPr>
+          <w:sz w:val="24"/>
+          <w:szCs w:val="24"/>
+        </w:rPr>
+        <w:t xml:space="preserve">. </w:t>
       </w:r>
     </w:p>
     <w:p>
@@ -638,8 +668,19 @@
           <w:sz w:val="24"/>
           <w:szCs w:val="24"/>
         </w:rPr>
-        <w:t>Causal Inference: The Mixtape</w:t>
-      </w:r>
+        <w:t xml:space="preserve">Causal Inference: The </w:t>
+      </w:r>
+      <w:proofErr w:type="spellStart"/>
+      <w:r>
+        <w:rPr>
+          <w:bCs/>
+          <w:i/>
+          <w:sz w:val="24"/>
+          <w:szCs w:val="24"/>
+        </w:rPr>
+        <w:t>Mixtape</w:t>
+      </w:r>
+      <w:proofErr w:type="spellEnd"/>
       <w:r>
         <w:rPr>
           <w:bCs/>
@@ -706,8 +747,54 @@
           <w:sz w:val="24"/>
           <w:szCs w:val="24"/>
         </w:rPr>
-        <w:t>Recommended text: Angrist, Joshua and Jorn-Steffen Pischke</w:t>
-      </w:r>
+        <w:t xml:space="preserve">Recommended text: </w:t>
+      </w:r>
+      <w:proofErr w:type="spellStart"/>
+      <w:r>
+        <w:rPr>
+          <w:bCs/>
+          <w:sz w:val="24"/>
+          <w:szCs w:val="24"/>
+        </w:rPr>
+        <w:t>Angrist</w:t>
+      </w:r>
+      <w:proofErr w:type="spellEnd"/>
+      <w:r>
+        <w:rPr>
+          <w:bCs/>
+          <w:sz w:val="24"/>
+          <w:szCs w:val="24"/>
+        </w:rPr>
+        <w:t xml:space="preserve">, Joshua and </w:t>
+      </w:r>
+      <w:proofErr w:type="spellStart"/>
+      <w:r>
+        <w:rPr>
+          <w:bCs/>
+          <w:sz w:val="24"/>
+          <w:szCs w:val="24"/>
+        </w:rPr>
+        <w:t>Jorn</w:t>
+      </w:r>
+      <w:proofErr w:type="spellEnd"/>
+      <w:r>
+        <w:rPr>
+          <w:bCs/>
+          <w:sz w:val="24"/>
+          <w:szCs w:val="24"/>
+        </w:rPr>
+        <w:t xml:space="preserve">-Steffen </w:t>
+      </w:r>
+      <w:proofErr w:type="spellStart"/>
+      <w:r>
+        <w:rPr>
+          <w:bCs/>
+          <w:sz w:val="24"/>
+          <w:szCs w:val="24"/>
+        </w:rPr>
+        <w:t>Pischke</w:t>
+      </w:r>
+      <w:proofErr w:type="spellEnd"/>
       <w:r>
         <w:rPr>
           <w:bCs/>
@@ -757,11 +844,73 @@
       </w:pPr>
       <w:r>
         <w:rPr>
+          <w:bCs/>
+          <w:sz w:val="24"/>
+          <w:szCs w:val="24"/>
+        </w:rPr>
+        <w:t xml:space="preserve">Additional material can be found on ELMS or </w:t>
+      </w:r>
+      <w:proofErr w:type="spellStart"/>
+      <w:r>
+        <w:rPr>
+          <w:bCs/>
+          <w:sz w:val="24"/>
+          <w:szCs w:val="24"/>
+        </w:rPr>
+        <w:t>Github</w:t>
+      </w:r>
+      <w:proofErr w:type="spellEnd"/>
+      <w:r>
+        <w:rPr>
+          <w:bCs/>
+          <w:sz w:val="24"/>
+          <w:szCs w:val="24"/>
+        </w:rPr>
+        <w:t xml:space="preserve">: </w:t>
+      </w:r>
+      <w:hyperlink r:id="rId8" w:history="1">
+        <w:r>
+          <w:rPr>
+            <w:rStyle w:val="Hyperlink"/>
+            <w:bCs/>
+            <w:sz w:val="24"/>
+            <w:szCs w:val="24"/>
+          </w:rPr>
+          <w:t>https://github.com/rowesamuel/ECON672</w:t>
+        </w:r>
+      </w:hyperlink>
+    </w:p>
+    <w:p>
+      <w:pPr>
+        <w:pStyle w:val="NormalWeb"/>
+        <w:contextualSpacing/>
+        <w:rPr>
           <w:b/>
           <w:bCs/>
           <w:sz w:val="24"/>
           <w:szCs w:val="24"/>
         </w:rPr>
+      </w:pPr>
+      <w:bookmarkStart w:id="0" w:name="_GoBack"/>
+      <w:bookmarkEnd w:id="0"/>
+    </w:p>
+    <w:p>
+      <w:pPr>
+        <w:pStyle w:val="NormalWeb"/>
+        <w:contextualSpacing/>
+        <w:rPr>
+          <w:bCs/>
+          <w:sz w:val="24"/>
+          <w:szCs w:val="24"/>
+        </w:rPr>
+      </w:pPr>
+      <w:r>
+        <w:rPr>
+          <w:b/>
+          <w:bCs/>
+          <w:sz w:val="24"/>
+          <w:szCs w:val="24"/>
+        </w:rPr>
         <w:t>Required Software</w:t>
       </w:r>
       <w:r>
@@ -899,14 +1048,57 @@
           <w:sz w:val="24"/>
           <w:szCs w:val="24"/>
         </w:rPr>
-        <w:t>Purchasing Stata</w:t>
-      </w:r>
-      <w:r>
-        <w:rPr>
-          <w:sz w:val="24"/>
-          <w:szCs w:val="24"/>
-        </w:rPr>
-        <w:t>: Students in our program must purchase Stata. Stata offers different "flavors" and different lengths of licensing. Price varies according to these two factors.</w:t>
+        <w:t xml:space="preserve">Purchasing </w:t>
+      </w:r>
+      <w:proofErr w:type="spellStart"/>
+      <w:r>
+        <w:rPr>
+          <w:b/>
+          <w:bCs/>
+          <w:sz w:val="24"/>
+          <w:szCs w:val="24"/>
+        </w:rPr>
+        <w:t>Stata</w:t>
+      </w:r>
+      <w:proofErr w:type="spellEnd"/>
+      <w:r>
+        <w:rPr>
+          <w:sz w:val="24"/>
+          <w:szCs w:val="24"/>
+        </w:rPr>
+        <w:t xml:space="preserve">: Students in our program must purchase </w:t>
+      </w:r>
+      <w:proofErr w:type="spellStart"/>
+      <w:r>
+        <w:rPr>
+          <w:sz w:val="24"/>
+          <w:szCs w:val="24"/>
+        </w:rPr>
+        <w:t>Stata</w:t>
+      </w:r>
+      <w:proofErr w:type="spellEnd"/>
+      <w:r>
+        <w:rPr>
+          <w:sz w:val="24"/>
+          <w:szCs w:val="24"/>
+        </w:rPr>
+        <w:t xml:space="preserve">. </w:t>
+      </w:r>
+      <w:proofErr w:type="spellStart"/>
+      <w:r>
+        <w:rPr>
+          <w:sz w:val="24"/>
+          <w:szCs w:val="24"/>
+        </w:rPr>
+        <w:t>Stata</w:t>
+      </w:r>
+      <w:proofErr w:type="spellEnd"/>
+      <w:r>
+        <w:rPr>
+          <w:sz w:val="24"/>
+          <w:szCs w:val="24"/>
+        </w:rPr>
+        <w:t xml:space="preserve"> offers different "flavors" and different lengths of licensing. Price varies according to these two factors.</w:t>
       </w:r>
       <w:r>
         <w:rPr>
@@ -915,20 +1107,30 @@
         </w:rPr>
         <w:t xml:space="preserve"> </w:t>
       </w:r>
+      <w:proofErr w:type="spellStart"/>
       <w:r>
         <w:rPr>
           <w:color w:val="191919"/>
           <w:sz w:val="24"/>
           <w:szCs w:val="24"/>
         </w:rPr>
-        <w:t>Stata/BE</w:t>
-      </w:r>
+        <w:t>Stata</w:t>
+      </w:r>
+      <w:proofErr w:type="spellEnd"/>
       <w:r>
         <w:rPr>
           <w:color w:val="191919"/>
           <w:sz w:val="24"/>
           <w:szCs w:val="24"/>
         </w:rPr>
+        <w:t>/BE</w:t>
+      </w:r>
+      <w:r>
+        <w:rPr>
+          <w:color w:val="191919"/>
+          <w:sz w:val="24"/>
+          <w:szCs w:val="24"/>
+        </w:rPr>
         <w:t xml:space="preserve"> is the least expensive and sufficient version for your coursework. </w:t>
       </w:r>
       <w:r>
@@ -936,9 +1138,25 @@
           <w:sz w:val="24"/>
           <w:szCs w:val="24"/>
         </w:rPr>
-        <w:t xml:space="preserve">With a single-user license, you can install Stata on up to three computers. Description of all the flavors are given here: </w:t>
-      </w:r>
-      <w:hyperlink r:id="rId8" w:history="1">
+        <w:t xml:space="preserve">With a single-user license, you can install </w:t>
+      </w:r>
+      <w:proofErr w:type="spellStart"/>
+      <w:r>
+        <w:rPr>
+          <w:sz w:val="24"/>
+          <w:szCs w:val="24"/>
+        </w:rPr>
+        <w:t>Stata</w:t>
+      </w:r>
+      <w:proofErr w:type="spellEnd"/>
+      <w:r>
+        <w:rPr>
+          <w:sz w:val="24"/>
+          <w:szCs w:val="24"/>
+        </w:rPr>
+        <w:t xml:space="preserve"> on up to three computers. Description of all the flavors are given here: </w:t>
+      </w:r>
+      <w:hyperlink r:id="rId9" w:history="1">
         <w:r>
           <w:rPr>
             <w:rStyle w:val="Hyperlink"/>
@@ -989,7 +1207,55 @@
           <w:sz w:val="24"/>
           <w:szCs w:val="24"/>
         </w:rPr>
-        <w:t xml:space="preserve"> are two ways to obtain Stata: 1) Student Pricing and 2) Prof+Plan.  </w:t>
+        <w:t xml:space="preserve"> are two ways to obtain </w:t>
+      </w:r>
+      <w:proofErr w:type="spellStart"/>
+      <w:r>
+        <w:rPr>
+          <w:sz w:val="24"/>
+          <w:szCs w:val="24"/>
+        </w:rPr>
+        <w:t>Stata</w:t>
+      </w:r>
+      <w:proofErr w:type="spellEnd"/>
+      <w:r>
+        <w:rPr>
+          <w:sz w:val="24"/>
+          <w:szCs w:val="24"/>
+        </w:rPr>
+        <w:t xml:space="preserve">: 1) Student </w:t>
+      </w:r>
+      <w:proofErr w:type="gramStart"/>
+      <w:r>
+        <w:rPr>
+          <w:sz w:val="24"/>
+          <w:szCs w:val="24"/>
+        </w:rPr>
+        <w:t>Pricing</w:t>
+      </w:r>
+      <w:proofErr w:type="gramEnd"/>
+      <w:r>
+        <w:rPr>
+          <w:sz w:val="24"/>
+          <w:szCs w:val="24"/>
+        </w:rPr>
+        <w:t xml:space="preserve"> and 2) </w:t>
+      </w:r>
+      <w:proofErr w:type="spellStart"/>
+      <w:r>
+        <w:rPr>
+          <w:sz w:val="24"/>
+          <w:szCs w:val="24"/>
+        </w:rPr>
+        <w:t>Prof+Plan</w:t>
+      </w:r>
+      <w:proofErr w:type="spellEnd"/>
+      <w:r>
+        <w:rPr>
+          <w:sz w:val="24"/>
+          <w:szCs w:val="24"/>
+        </w:rPr>
+        <w:t xml:space="preserve">.  </w:t>
       </w:r>
     </w:p>
     <w:p>
@@ -1052,7 +1318,23 @@
           <w:sz w:val="24"/>
           <w:szCs w:val="24"/>
         </w:rPr>
-        <w:t>-month license ($45 for Stata/BE</w:t>
+        <w:t xml:space="preserve">-month license ($45 for </w:t>
+      </w:r>
+      <w:proofErr w:type="spellStart"/>
+      <w:r>
+        <w:rPr>
+          <w:sz w:val="24"/>
+          <w:szCs w:val="24"/>
+        </w:rPr>
+        <w:t>Stata</w:t>
+      </w:r>
+      <w:proofErr w:type="spellEnd"/>
+      <w:r>
+        <w:rPr>
+          <w:sz w:val="24"/>
+          <w:szCs w:val="24"/>
+        </w:rPr>
+        <w:t>/BE</w:t>
       </w:r>
       <w:r>
         <w:rPr>
@@ -1066,7 +1348,39 @@
           <w:sz w:val="24"/>
           <w:szCs w:val="24"/>
         </w:rPr>
-        <w:t>, an annual license ($94 for Stata/BE), or a perpetual license ($225 for Stata/BE)</w:t>
+        <w:t xml:space="preserve">, an annual license ($94 for </w:t>
+      </w:r>
+      <w:proofErr w:type="spellStart"/>
+      <w:r>
+        <w:rPr>
+          <w:sz w:val="24"/>
+          <w:szCs w:val="24"/>
+        </w:rPr>
+        <w:t>Stata</w:t>
+      </w:r>
+      <w:proofErr w:type="spellEnd"/>
+      <w:r>
+        <w:rPr>
+          <w:sz w:val="24"/>
+          <w:szCs w:val="24"/>
+        </w:rPr>
+        <w:t xml:space="preserve">/BE), or a perpetual license ($225 for </w:t>
+      </w:r>
+      <w:proofErr w:type="spellStart"/>
+      <w:r>
+        <w:rPr>
+          <w:sz w:val="24"/>
+          <w:szCs w:val="24"/>
+        </w:rPr>
+        <w:t>Stata</w:t>
+      </w:r>
+      <w:proofErr w:type="spellEnd"/>
+      <w:r>
+        <w:rPr>
+          <w:sz w:val="24"/>
+          <w:szCs w:val="24"/>
+        </w:rPr>
+        <w:t>/BE)</w:t>
       </w:r>
       <w:r>
         <w:rPr>
@@ -1082,7 +1396,7 @@
         </w:rPr>
         <w:br/>
       </w:r>
-      <w:hyperlink r:id="rId9" w:history="1">
+      <w:hyperlink r:id="rId10" w:history="1">
         <w:r>
           <w:rPr>
             <w:rStyle w:val="Hyperlink"/>
@@ -1130,6 +1444,7 @@
           <w:sz w:val="24"/>
           <w:szCs w:val="24"/>
         </w:rPr>
+        <w:lastRenderedPageBreak/>
         <w:t>You</w:t>
       </w:r>
       <w:r>
@@ -1137,22 +1452,49 @@
           <w:sz w:val="24"/>
           <w:szCs w:val="24"/>
         </w:rPr>
-        <w:t xml:space="preserve"> can obtain Stata through the Campus GradPlan</w:t>
-      </w:r>
-      <w:r>
-        <w:rPr>
-          <w:sz w:val="24"/>
-          <w:szCs w:val="24"/>
-        </w:rPr>
-        <w:t>/Stata Prof+Plan</w:t>
-      </w:r>
-      <w:r>
-        <w:rPr>
-          <w:sz w:val="24"/>
-          <w:szCs w:val="24"/>
-        </w:rPr>
-        <w:t>, in which University of Maryland, College Park is a participating institution. To benefit from the discounted prices, click on the link below and pick the Stata version you would like to buy.</w:t>
-      </w:r>
+        <w:t xml:space="preserve"> can obtain </w:t>
+      </w:r>
+      <w:proofErr w:type="spellStart"/>
+      <w:r>
+        <w:rPr>
+          <w:sz w:val="24"/>
+          <w:szCs w:val="24"/>
+        </w:rPr>
+        <w:t>Stata</w:t>
+      </w:r>
+      <w:proofErr w:type="spellEnd"/>
+      <w:r>
+        <w:rPr>
+          <w:sz w:val="24"/>
+          <w:szCs w:val="24"/>
+        </w:rPr>
+        <w:t xml:space="preserve"> through the Campus </w:t>
+      </w:r>
+      <w:proofErr w:type="spellStart"/>
+      <w:r>
+        <w:rPr>
+          <w:sz w:val="24"/>
+          <w:szCs w:val="24"/>
+        </w:rPr>
+        <w:t>GradPlan</w:t>
+      </w:r>
+      <w:proofErr w:type="spellEnd"/>
+      <w:r>
+        <w:rPr>
+          <w:sz w:val="24"/>
+          <w:szCs w:val="24"/>
+        </w:rPr>
+        <w:t>/</w:t>
+      </w:r>
+      <w:proofErr w:type="spellStart"/>
+      <w:r>
+        <w:rPr>
+          <w:sz w:val="24"/>
+          <w:szCs w:val="24"/>
+        </w:rPr>
+        <w:t>Stata</w:t>
+      </w:r>
+      <w:proofErr w:type="spellEnd"/>
       <w:r>
         <w:rPr>
           <w:sz w:val="24"/>
@@ -1160,20 +1502,53 @@
         </w:rPr>
         <w:t xml:space="preserve"> </w:t>
       </w:r>
-      <w:r>
-        <w:rPr>
-          <w:sz w:val="24"/>
-          <w:szCs w:val="24"/>
-        </w:rPr>
-        <w:t xml:space="preserve">(Note: Disregard the warning at the top which states that you must be a faculty or staff member. </w:t>
-      </w:r>
-      <w:r>
-        <w:rPr>
-          <w:sz w:val="24"/>
-          <w:szCs w:val="24"/>
-        </w:rPr>
-        <w:lastRenderedPageBreak/>
-        <w:t>That is not correct.)</w:t>
+      <w:proofErr w:type="spellStart"/>
+      <w:r>
+        <w:rPr>
+          <w:sz w:val="24"/>
+          <w:szCs w:val="24"/>
+        </w:rPr>
+        <w:t>Prof+Plan</w:t>
+      </w:r>
+      <w:proofErr w:type="spellEnd"/>
+      <w:r>
+        <w:rPr>
+          <w:sz w:val="24"/>
+          <w:szCs w:val="24"/>
+        </w:rPr>
+        <w:t xml:space="preserve">, in which University of </w:t>
+      </w:r>
+      <w:proofErr w:type="gramStart"/>
+      <w:r>
+        <w:rPr>
+          <w:sz w:val="24"/>
+          <w:szCs w:val="24"/>
+        </w:rPr>
+        <w:t>Maryland,</w:t>
+      </w:r>
+      <w:proofErr w:type="gramEnd"/>
+      <w:r>
+        <w:rPr>
+          <w:sz w:val="24"/>
+          <w:szCs w:val="24"/>
+        </w:rPr>
+        <w:t xml:space="preserve"> College Park is a participating institution. To benefit from the discounted prices, click on the link below and pick the </w:t>
+      </w:r>
+      <w:proofErr w:type="spellStart"/>
+      <w:r>
+        <w:rPr>
+          <w:sz w:val="24"/>
+          <w:szCs w:val="24"/>
+        </w:rPr>
+        <w:t>Stata</w:t>
+      </w:r>
+      <w:proofErr w:type="spellEnd"/>
+      <w:r>
+        <w:rPr>
+          <w:sz w:val="24"/>
+          <w:szCs w:val="24"/>
+        </w:rPr>
+        <w:t xml:space="preserve"> version you would like to buy.</w:t>
       </w:r>
       <w:r>
         <w:rPr>
@@ -1187,9 +1562,39 @@
           <w:sz w:val="24"/>
           <w:szCs w:val="24"/>
         </w:rPr>
+        <w:t xml:space="preserve">(Note: Disregard the warning at the </w:t>
+      </w:r>
+      <w:proofErr w:type="gramStart"/>
+      <w:r>
+        <w:rPr>
+          <w:sz w:val="24"/>
+          <w:szCs w:val="24"/>
+        </w:rPr>
+        <w:t>top which</w:t>
+      </w:r>
+      <w:proofErr w:type="gramEnd"/>
+      <w:r>
+        <w:rPr>
+          <w:sz w:val="24"/>
+          <w:szCs w:val="24"/>
+        </w:rPr>
+        <w:t xml:space="preserve"> states that you must be a faculty or staff member. That is not correct.)</w:t>
+      </w:r>
+      <w:r>
+        <w:rPr>
+          <w:sz w:val="24"/>
+          <w:szCs w:val="24"/>
+        </w:rPr>
+        <w:t xml:space="preserve"> </w:t>
+      </w:r>
+      <w:r>
+        <w:rPr>
+          <w:sz w:val="24"/>
+          <w:szCs w:val="24"/>
+        </w:rPr>
         <w:br/>
       </w:r>
-      <w:hyperlink r:id="rId10" w:history="1">
+      <w:hyperlink r:id="rId11" w:history="1">
         <w:r>
           <w:rPr>
             <w:rStyle w:val="Hyperlink"/>
@@ -1212,7 +1617,55 @@
           <w:sz w:val="24"/>
           <w:szCs w:val="24"/>
         </w:rPr>
-        <w:t xml:space="preserve">Through the Campus GradPlan/Stata Prof+Plan </w:t>
+        <w:t xml:space="preserve">Through the Campus </w:t>
+      </w:r>
+      <w:proofErr w:type="spellStart"/>
+      <w:r>
+        <w:rPr>
+          <w:sz w:val="24"/>
+          <w:szCs w:val="24"/>
+        </w:rPr>
+        <w:t>GradPlan</w:t>
+      </w:r>
+      <w:proofErr w:type="spellEnd"/>
+      <w:r>
+        <w:rPr>
+          <w:sz w:val="24"/>
+          <w:szCs w:val="24"/>
+        </w:rPr>
+        <w:t>/</w:t>
+      </w:r>
+      <w:proofErr w:type="spellStart"/>
+      <w:r>
+        <w:rPr>
+          <w:sz w:val="24"/>
+          <w:szCs w:val="24"/>
+        </w:rPr>
+        <w:t>Stata</w:t>
+      </w:r>
+      <w:proofErr w:type="spellEnd"/>
+      <w:r>
+        <w:rPr>
+          <w:sz w:val="24"/>
+          <w:szCs w:val="24"/>
+        </w:rPr>
+        <w:t xml:space="preserve"> </w:t>
+      </w:r>
+      <w:proofErr w:type="spellStart"/>
+      <w:r>
+        <w:rPr>
+          <w:sz w:val="24"/>
+          <w:szCs w:val="24"/>
+        </w:rPr>
+        <w:t>Prof+Plan</w:t>
+      </w:r>
+      <w:proofErr w:type="spellEnd"/>
+      <w:r>
+        <w:rPr>
+          <w:sz w:val="24"/>
+          <w:szCs w:val="24"/>
+        </w:rPr>
+        <w:t xml:space="preserve"> </w:t>
       </w:r>
       <w:r>
         <w:rPr>
@@ -1226,7 +1679,23 @@
           <w:sz w:val="24"/>
           <w:szCs w:val="24"/>
         </w:rPr>
-        <w:t>ou can buy either an annual ($125 for Stata/BE</w:t>
+        <w:t xml:space="preserve">ou can buy either an annual ($125 for </w:t>
+      </w:r>
+      <w:proofErr w:type="spellStart"/>
+      <w:r>
+        <w:rPr>
+          <w:sz w:val="24"/>
+          <w:szCs w:val="24"/>
+        </w:rPr>
+        <w:t>Stata</w:t>
+      </w:r>
+      <w:proofErr w:type="spellEnd"/>
+      <w:r>
+        <w:rPr>
+          <w:sz w:val="24"/>
+          <w:szCs w:val="24"/>
+        </w:rPr>
+        <w:t>/BE</w:t>
       </w:r>
       <w:r>
         <w:rPr>
@@ -1240,7 +1709,23 @@
           <w:sz w:val="24"/>
           <w:szCs w:val="24"/>
         </w:rPr>
-        <w:t>multiyear ($198 for Stata/BE).</w:t>
+        <w:t xml:space="preserve">multiyear ($198 for </w:t>
+      </w:r>
+      <w:proofErr w:type="spellStart"/>
+      <w:r>
+        <w:rPr>
+          <w:sz w:val="24"/>
+          <w:szCs w:val="24"/>
+        </w:rPr>
+        <w:t>Stata</w:t>
+      </w:r>
+      <w:proofErr w:type="spellEnd"/>
+      <w:r>
+        <w:rPr>
+          <w:sz w:val="24"/>
+          <w:szCs w:val="24"/>
+        </w:rPr>
+        <w:t>/BE).</w:t>
       </w:r>
     </w:p>
     <w:p>
@@ -1579,7 +2064,23 @@
           <w:sz w:val="24"/>
           <w:szCs w:val="24"/>
         </w:rPr>
-        <w:t xml:space="preserve">Late or unsubmitted (0) </w:t>
+        <w:t xml:space="preserve">Late or </w:t>
+      </w:r>
+      <w:proofErr w:type="spellStart"/>
+      <w:r>
+        <w:rPr>
+          <w:sz w:val="24"/>
+          <w:szCs w:val="24"/>
+        </w:rPr>
+        <w:t>unsubmitted</w:t>
+      </w:r>
+      <w:proofErr w:type="spellEnd"/>
+      <w:r>
+        <w:rPr>
+          <w:sz w:val="24"/>
+          <w:szCs w:val="24"/>
+        </w:rPr>
+        <w:t xml:space="preserve"> (0) </w:t>
       </w:r>
     </w:p>
     <w:p>
@@ -1643,15 +2144,51 @@
           <w:sz w:val="24"/>
           <w:szCs w:val="24"/>
         </w:rPr>
-        <w:t xml:space="preserve">  We will be following Dr. Scott Cunningham’s Causal Inference: the Mixtape book, which provides code and data examples</w:t>
-      </w:r>
-      <w:r>
-        <w:rPr>
-          <w:bCs/>
-          <w:sz w:val="24"/>
-          <w:szCs w:val="24"/>
-        </w:rPr>
-        <w:t xml:space="preserve"> via Github:</w:t>
+        <w:t xml:space="preserve">  We will be following Dr. Scott Cunningham’s Causal Inference: the </w:t>
+      </w:r>
+      <w:proofErr w:type="spellStart"/>
+      <w:r>
+        <w:rPr>
+          <w:bCs/>
+          <w:sz w:val="24"/>
+          <w:szCs w:val="24"/>
+        </w:rPr>
+        <w:t>Mixtape</w:t>
+      </w:r>
+      <w:proofErr w:type="spellEnd"/>
+      <w:r>
+        <w:rPr>
+          <w:bCs/>
+          <w:sz w:val="24"/>
+          <w:szCs w:val="24"/>
+        </w:rPr>
+        <w:t xml:space="preserve"> book, which provides code and data examples</w:t>
+      </w:r>
+      <w:r>
+        <w:rPr>
+          <w:bCs/>
+          <w:sz w:val="24"/>
+          <w:szCs w:val="24"/>
+        </w:rPr>
+        <w:t xml:space="preserve"> via </w:t>
+      </w:r>
+      <w:proofErr w:type="spellStart"/>
+      <w:r>
+        <w:rPr>
+          <w:bCs/>
+          <w:sz w:val="24"/>
+          <w:szCs w:val="24"/>
+        </w:rPr>
+        <w:t>Github</w:t>
+      </w:r>
+      <w:proofErr w:type="spellEnd"/>
+      <w:r>
+        <w:rPr>
+          <w:bCs/>
+          <w:sz w:val="24"/>
+          <w:szCs w:val="24"/>
+        </w:rPr>
+        <w:t>:</w:t>
       </w:r>
       <w:r>
         <w:rPr>
@@ -1661,7 +2198,7 @@
         </w:rPr>
         <w:t xml:space="preserve"> </w:t>
       </w:r>
-      <w:hyperlink r:id="rId11" w:history="1">
+      <w:hyperlink r:id="rId12" w:history="1">
         <w:r>
           <w:rPr>
             <w:rStyle w:val="Hyperlink"/>
@@ -1718,37 +2255,64 @@
           <w:sz w:val="24"/>
           <w:szCs w:val="24"/>
         </w:rPr>
-        <w:t xml:space="preserve"> and stackoverflow provide practical coding solutions to common problems.</w:t>
-      </w:r>
-    </w:p>
-    <w:p>
-      <w:pPr>
-        <w:pStyle w:val="NormalWeb"/>
-        <w:contextualSpacing/>
-        <w:rPr>
-          <w:bCs/>
-          <w:sz w:val="24"/>
-          <w:szCs w:val="24"/>
-        </w:rPr>
-      </w:pPr>
-    </w:p>
-    <w:p>
-      <w:pPr>
-        <w:pStyle w:val="NormalWeb"/>
-        <w:contextualSpacing/>
-        <w:rPr>
-          <w:bCs/>
-          <w:sz w:val="24"/>
-          <w:szCs w:val="24"/>
-        </w:rPr>
-      </w:pPr>
-      <w:r>
-        <w:rPr>
-          <w:bCs/>
-          <w:sz w:val="24"/>
-          <w:szCs w:val="24"/>
-        </w:rPr>
-        <w:t xml:space="preserve">Students may work together, but assignments must be original and submitted by each student. Problem sets should be submitted through via ELMS using the “Submit Assignment” button on the assignment’s page. Please include all relevant files: 1) answers to the questions, 2) the well-organized and well-commented .do file, and 3) well-organized and well-commented log file. Please include your name, assignment number, date, and course number in a header comment at the beginning of each do file.  </w:t>
+        <w:t xml:space="preserve"> and </w:t>
+      </w:r>
+      <w:proofErr w:type="spellStart"/>
+      <w:r>
+        <w:rPr>
+          <w:bCs/>
+          <w:sz w:val="24"/>
+          <w:szCs w:val="24"/>
+        </w:rPr>
+        <w:t>stackoverflow</w:t>
+      </w:r>
+      <w:proofErr w:type="spellEnd"/>
+      <w:r>
+        <w:rPr>
+          <w:bCs/>
+          <w:sz w:val="24"/>
+          <w:szCs w:val="24"/>
+        </w:rPr>
+        <w:t xml:space="preserve"> provide practical coding solutions to common problems.</w:t>
+      </w:r>
+    </w:p>
+    <w:p>
+      <w:pPr>
+        <w:pStyle w:val="NormalWeb"/>
+        <w:contextualSpacing/>
+        <w:rPr>
+          <w:bCs/>
+          <w:sz w:val="24"/>
+          <w:szCs w:val="24"/>
+        </w:rPr>
+      </w:pPr>
+    </w:p>
+    <w:p>
+      <w:pPr>
+        <w:pStyle w:val="NormalWeb"/>
+        <w:contextualSpacing/>
+        <w:rPr>
+          <w:bCs/>
+          <w:sz w:val="24"/>
+          <w:szCs w:val="24"/>
+        </w:rPr>
+      </w:pPr>
+      <w:r>
+        <w:rPr>
+          <w:bCs/>
+          <w:sz w:val="24"/>
+          <w:szCs w:val="24"/>
+        </w:rPr>
+        <w:t>Students may work together, but assignments must be original and submitted by each student. Problem sets should be submitted through via ELMS using the “Submit Assignment” button on the assignment’s page. Please include all relevant files: 1) answers to the questions, 2) the well-organized and well-commented .do file, and 3) well-</w:t>
+      </w:r>
+      <w:r>
+        <w:rPr>
+          <w:bCs/>
+          <w:sz w:val="24"/>
+          <w:szCs w:val="24"/>
+        </w:rPr>
+        <w:lastRenderedPageBreak/>
+        <w:t xml:space="preserve">organized and well-commented log file. Please include your name, assignment number, date, and course number in a header comment at the beginning of each do file.  </w:t>
       </w:r>
     </w:p>
     <w:p>
@@ -1801,7 +2365,6 @@
           <w:sz w:val="24"/>
           <w:szCs w:val="24"/>
         </w:rPr>
-        <w:lastRenderedPageBreak/>
         <w:t>Correct interpretation and implementation of code (20 points)</w:t>
       </w:r>
     </w:p>
@@ -1949,7 +2512,25 @@
           <w:sz w:val="24"/>
           <w:szCs w:val="24"/>
         </w:rPr>
-        <w:t>Late or unsubmitted (0)</w:t>
+        <w:t xml:space="preserve">Late or </w:t>
+      </w:r>
+      <w:proofErr w:type="spellStart"/>
+      <w:r>
+        <w:rPr>
+          <w:bCs/>
+          <w:sz w:val="24"/>
+          <w:szCs w:val="24"/>
+        </w:rPr>
+        <w:t>unsubmitted</w:t>
+      </w:r>
+      <w:proofErr w:type="spellEnd"/>
+      <w:r>
+        <w:rPr>
+          <w:bCs/>
+          <w:sz w:val="24"/>
+          <w:szCs w:val="24"/>
+        </w:rPr>
+        <w:t xml:space="preserve"> (0)</w:t>
       </w:r>
     </w:p>
     <w:p>
@@ -2445,7 +3026,25 @@
           <w:sz w:val="24"/>
           <w:szCs w:val="24"/>
         </w:rPr>
-        <w:t>Late or unsubmitted (0 points)</w:t>
+        <w:t xml:space="preserve">Late or </w:t>
+      </w:r>
+      <w:proofErr w:type="spellStart"/>
+      <w:r>
+        <w:rPr>
+          <w:bCs/>
+          <w:sz w:val="24"/>
+          <w:szCs w:val="24"/>
+        </w:rPr>
+        <w:t>unsubmitted</w:t>
+      </w:r>
+      <w:proofErr w:type="spellEnd"/>
+      <w:r>
+        <w:rPr>
+          <w:bCs/>
+          <w:sz w:val="24"/>
+          <w:szCs w:val="24"/>
+        </w:rPr>
+        <w:t xml:space="preserve"> (0 points)</w:t>
       </w:r>
     </w:p>
     <w:p>
@@ -2634,10 +3233,9 @@
           <w:sz w:val="24"/>
           <w:szCs w:val="24"/>
         </w:rPr>
-        <w:lastRenderedPageBreak/>
         <w:t xml:space="preserve">Department of Labor Chief Evaluation Office: </w:t>
       </w:r>
-      <w:hyperlink r:id="rId12" w:history="1">
+      <w:hyperlink r:id="rId13" w:history="1">
         <w:r>
           <w:rPr>
             <w:rStyle w:val="Hyperlink"/>
@@ -2689,7 +3287,7 @@
           <w:szCs w:val="24"/>
         </w:rPr>
       </w:pPr>
-      <w:hyperlink r:id="rId13" w:history="1">
+      <w:hyperlink r:id="rId14" w:history="1">
         <w:r>
           <w:rPr>
             <w:rStyle w:val="Hyperlink"/>
@@ -2741,7 +3339,7 @@
           <w:szCs w:val="24"/>
         </w:rPr>
       </w:pPr>
-      <w:hyperlink r:id="rId14" w:history="1">
+      <w:hyperlink r:id="rId15" w:history="1">
         <w:r>
           <w:rPr>
             <w:rStyle w:val="Hyperlink"/>
@@ -2784,7 +3382,7 @@
         </w:rPr>
         <w:t xml:space="preserve">Department of Education: </w:t>
       </w:r>
-      <w:hyperlink r:id="rId15" w:history="1">
+      <w:hyperlink r:id="rId16" w:history="1">
         <w:r>
           <w:rPr>
             <w:rStyle w:val="Hyperlink"/>
@@ -2792,25 +3390,7 @@
             <w:sz w:val="24"/>
             <w:szCs w:val="24"/>
           </w:rPr>
-          <w:t>https://ies.ed.gov/ncee/projec</w:t>
-        </w:r>
-        <w:r>
-          <w:rPr>
-            <w:rStyle w:val="Hyperlink"/>
-            <w:bCs/>
-            <w:sz w:val="24"/>
-            <w:szCs w:val="24"/>
-          </w:rPr>
-          <w:t>t</w:t>
-        </w:r>
-        <w:r>
-          <w:rPr>
-            <w:rStyle w:val="Hyperlink"/>
-            <w:bCs/>
-            <w:sz w:val="24"/>
-            <w:szCs w:val="24"/>
-          </w:rPr>
-          <w:t>s/evaluation/evaluations_filter.asp</w:t>
+          <w:t>https://ies.ed.gov/ncee/projects/evaluation/evaluations_filter.asp</w:t>
         </w:r>
       </w:hyperlink>
     </w:p>
@@ -2854,7 +3434,7 @@
           <w:szCs w:val="24"/>
         </w:rPr>
       </w:pPr>
-      <w:hyperlink r:id="rId16" w:history="1">
+      <w:hyperlink r:id="rId17" w:history="1">
         <w:r>
           <w:rPr>
             <w:rStyle w:val="Hyperlink"/>
@@ -2895,7 +3475,7 @@
         </w:rPr>
         <w:t xml:space="preserve">Health and Human Services Office for the Administration of Children and Families: </w:t>
       </w:r>
-      <w:hyperlink r:id="rId17" w:history="1">
+      <w:hyperlink r:id="rId18" w:history="1">
         <w:r>
           <w:rPr>
             <w:rStyle w:val="Hyperlink"/>
@@ -2947,7 +3527,7 @@
           <w:szCs w:val="24"/>
         </w:rPr>
       </w:pPr>
-      <w:hyperlink r:id="rId18" w:history="1">
+      <w:hyperlink r:id="rId19" w:history="1">
         <w:r>
           <w:rPr>
             <w:rStyle w:val="Hyperlink"/>
@@ -2996,7 +3576,7 @@
         </w:rPr>
         <w:t xml:space="preserve"> (</w:t>
       </w:r>
-      <w:hyperlink r:id="rId19" w:history="1">
+      <w:hyperlink r:id="rId20" w:history="1">
         <w:r>
           <w:rPr>
             <w:rStyle w:val="Hyperlink"/>
@@ -3021,7 +3601,25 @@
           <w:sz w:val="24"/>
           <w:szCs w:val="24"/>
         </w:rPr>
-        <w:t xml:space="preserve">he public-use microdata </w:t>
+        <w:t xml:space="preserve">he public-use </w:t>
+      </w:r>
+      <w:proofErr w:type="spellStart"/>
+      <w:r>
+        <w:rPr>
+          <w:bCs/>
+          <w:sz w:val="24"/>
+          <w:szCs w:val="24"/>
+        </w:rPr>
+        <w:t>microdata</w:t>
+      </w:r>
+      <w:proofErr w:type="spellEnd"/>
+      <w:r>
+        <w:rPr>
+          <w:bCs/>
+          <w:sz w:val="24"/>
+          <w:szCs w:val="24"/>
+        </w:rPr>
+        <w:t xml:space="preserve"> </w:t>
       </w:r>
       <w:r>
         <w:rPr>
@@ -3031,7 +3629,7 @@
         </w:rPr>
         <w:t>from the American Community Survey (</w:t>
       </w:r>
-      <w:hyperlink r:id="rId20" w:history="1">
+      <w:hyperlink r:id="rId21" w:history="1">
         <w:r>
           <w:rPr>
             <w:rStyle w:val="Hyperlink"/>
@@ -3095,7 +3693,25 @@
           <w:sz w:val="24"/>
           <w:szCs w:val="24"/>
         </w:rPr>
-        <w:t>: The midterm will cover the topics from week 1 to week 5, which will include: potential outcomes, experimental research designs, causal designs, subclassification and matching, and instrumental variables</w:t>
+        <w:t xml:space="preserve">: The midterm will cover the topics from week 1 to week 5, which will include: potential outcomes, experimental research designs, causal designs, </w:t>
+      </w:r>
+      <w:proofErr w:type="spellStart"/>
+      <w:r>
+        <w:rPr>
+          <w:bCs/>
+          <w:sz w:val="24"/>
+          <w:szCs w:val="24"/>
+        </w:rPr>
+        <w:t>subclassification</w:t>
+      </w:r>
+      <w:proofErr w:type="spellEnd"/>
+      <w:r>
+        <w:rPr>
+          <w:bCs/>
+          <w:sz w:val="24"/>
+          <w:szCs w:val="24"/>
+        </w:rPr>
+        <w:t xml:space="preserve"> and matching, and instrumental variables</w:t>
       </w:r>
       <w:r>
         <w:rPr>
@@ -3196,7 +3812,15 @@
           <w:sz w:val="24"/>
           <w:szCs w:val="24"/>
         </w:rPr>
-        <w:t xml:space="preserve">Exams and the empirical project will be graded out of 100 points each. The problem set grade will be computed as the average of your problem set grades. The discussion grade will be computed as the average of your discussion grades over the course. Your final numerical grade will be calculated by taking a weighted average of these grades. The online discussion component and problem sets are already computed as though weights have been applied to an assignment graded out of 100 points. As stated above, the online discussion has a 10% weight, the problem sets have a weight of 15%, the midterm exam has a 20% weight, the empirical project has a 25% weight, and the final exam has a 30% weight. </w:t>
+        <w:t xml:space="preserve">Exams and the empirical project will be graded out of 100 points each. The problem set grade will be computed as the average of your problem set grades. The discussion grade will be computed as the average of your discussion grades over the course. Your final numerical grade will be calculated by taking a weighted average of these grades. The online discussion component and problem sets are already computed as though weights have been applied to an assignment graded out of 100 points. As stated above, the online discussion has a 10% weight, the problem sets have a </w:t>
+      </w:r>
+      <w:r>
+        <w:rPr>
+          <w:sz w:val="24"/>
+          <w:szCs w:val="24"/>
+        </w:rPr>
+        <w:lastRenderedPageBreak/>
+        <w:t xml:space="preserve">weight of 15%, the midterm exam has a 20% weight, the empirical project has a 25% weight, and the final exam has a 30% weight. </w:t>
       </w:r>
     </w:p>
     <w:p>
@@ -3236,15 +3860,23 @@
           <w:sz w:val="24"/>
           <w:szCs w:val="24"/>
         </w:rPr>
-        <w:t xml:space="preserve">grades based on </w:t>
-      </w:r>
-      <w:r>
-        <w:rPr>
-          <w:sz w:val="24"/>
-          <w:szCs w:val="24"/>
-        </w:rPr>
-        <w:lastRenderedPageBreak/>
-        <w:t xml:space="preserve">my professional judgment and the distribution of numerical grades. I will also consider absolute standards of academic success. Students who demonstrate clear mastery of course material will get A grades. Students who demonstrate only partial understanding will get B grades. Students who do not demonstrate understanding of the core material will receive B-'s or below. The cutoffs that I use will respect the ordinal ranking of numerical course grades. In other words, letter grades will always be the same or higher as numerical course grades increase. </w:t>
+        <w:t xml:space="preserve">grades based on my professional judgment and the distribution of numerical grades. I will also consider absolute standards of academic success. Students who demonstrate clear mastery of course material will get </w:t>
+      </w:r>
+      <w:proofErr w:type="gramStart"/>
+      <w:r>
+        <w:rPr>
+          <w:sz w:val="24"/>
+          <w:szCs w:val="24"/>
+        </w:rPr>
+        <w:t>A</w:t>
+      </w:r>
+      <w:proofErr w:type="gramEnd"/>
+      <w:r>
+        <w:rPr>
+          <w:sz w:val="24"/>
+          <w:szCs w:val="24"/>
+        </w:rPr>
+        <w:t xml:space="preserve"> grades. Students who demonstrate only partial understanding will get B grades. Students who do not demonstrate understanding of the core material will receive B-'s or below. The cutoffs that I use will respect the ordinal ranking of numerical course grades. In other words, letter grades will always be the same or higher as numerical course grades increase. </w:t>
       </w:r>
     </w:p>
     <w:p>
@@ -4425,6 +5057,7 @@
                 <w:szCs w:val="22"/>
               </w:rPr>
             </w:pPr>
+            <w:proofErr w:type="spellStart"/>
             <w:r>
               <w:rPr>
                 <w:rFonts w:ascii="Calibri" w:eastAsia="Times New Roman" w:hAnsi="Calibri" w:cs="Times New Roman"/>
@@ -4434,6 +5067,7 @@
               </w:rPr>
               <w:t>Subclassification</w:t>
             </w:r>
+            <w:proofErr w:type="spellEnd"/>
             <w:r>
               <w:rPr>
                 <w:rFonts w:ascii="Calibri" w:eastAsia="Times New Roman" w:hAnsi="Calibri" w:cs="Times New Roman"/>
@@ -4865,7 +5499,27 @@
                 <w:sz w:val="22"/>
                 <w:szCs w:val="22"/>
               </w:rPr>
-              <w:t>Strong vs Weak Instruments</w:t>
+              <w:t xml:space="preserve">Strong </w:t>
+            </w:r>
+            <w:proofErr w:type="spellStart"/>
+            <w:r>
+              <w:rPr>
+                <w:rFonts w:ascii="Calibri" w:eastAsia="Times New Roman" w:hAnsi="Calibri" w:cs="Times New Roman"/>
+                <w:color w:val="000000"/>
+                <w:sz w:val="22"/>
+                <w:szCs w:val="22"/>
+              </w:rPr>
+              <w:t>vs</w:t>
+            </w:r>
+            <w:proofErr w:type="spellEnd"/>
+            <w:r>
+              <w:rPr>
+                <w:rFonts w:ascii="Calibri" w:eastAsia="Times New Roman" w:hAnsi="Calibri" w:cs="Times New Roman"/>
+                <w:color w:val="000000"/>
+                <w:sz w:val="22"/>
+                <w:szCs w:val="22"/>
+              </w:rPr>
+              <w:t xml:space="preserve"> Weak Instruments</w:t>
             </w:r>
           </w:p>
         </w:tc>
@@ -6799,12 +7453,35 @@
         </w:rPr>
         <w:t xml:space="preserve">Week 1: </w:t>
       </w:r>
-      <w:r>
-        <w:rPr>
-          <w:rFonts w:ascii="Times New Roman" w:hAnsi="Times New Roman" w:cs="Times New Roman"/>
-        </w:rPr>
-        <w:t xml:space="preserve">Angrist, J.D. &amp; Pischke, J.S. (2010). The credibility revolution in empirical economics: How better research design is taking the con out of econometrics. </w:t>
-      </w:r>
+      <w:proofErr w:type="spellStart"/>
+      <w:r>
+        <w:rPr>
+          <w:rFonts w:ascii="Times New Roman" w:hAnsi="Times New Roman" w:cs="Times New Roman"/>
+        </w:rPr>
+        <w:t>Angrist</w:t>
+      </w:r>
+      <w:proofErr w:type="spellEnd"/>
+      <w:r>
+        <w:rPr>
+          <w:rFonts w:ascii="Times New Roman" w:hAnsi="Times New Roman" w:cs="Times New Roman"/>
+        </w:rPr>
+        <w:t xml:space="preserve">, J.D. &amp; </w:t>
+      </w:r>
+      <w:proofErr w:type="spellStart"/>
+      <w:r>
+        <w:rPr>
+          <w:rFonts w:ascii="Times New Roman" w:hAnsi="Times New Roman" w:cs="Times New Roman"/>
+        </w:rPr>
+        <w:t>Pischke</w:t>
+      </w:r>
+      <w:proofErr w:type="spellEnd"/>
+      <w:r>
+        <w:rPr>
+          <w:rFonts w:ascii="Times New Roman" w:hAnsi="Times New Roman" w:cs="Times New Roman"/>
+        </w:rPr>
+        <w:t xml:space="preserve">, J.S. (2010). The credibility revolution in empirical economics: How better research design is taking the con out of econometrics. </w:t>
+      </w:r>
+      <w:proofErr w:type="gramStart"/>
       <w:r>
         <w:rPr>
           <w:rFonts w:ascii="Times New Roman" w:hAnsi="Times New Roman" w:cs="Times New Roman"/>
@@ -6823,8 +7500,16 @@
         <w:rPr>
           <w:rFonts w:ascii="Times New Roman" w:hAnsi="Times New Roman" w:cs="Times New Roman"/>
         </w:rPr>
-        <w:t xml:space="preserve">. </w:t>
-      </w:r>
+        <w:t>.</w:t>
+      </w:r>
+      <w:proofErr w:type="gramEnd"/>
+      <w:r>
+        <w:rPr>
+          <w:rFonts w:ascii="Times New Roman" w:hAnsi="Times New Roman" w:cs="Times New Roman"/>
+        </w:rPr>
+        <w:t xml:space="preserve"> </w:t>
+      </w:r>
+      <w:proofErr w:type="gramStart"/>
       <w:r>
         <w:rPr>
           <w:rFonts w:ascii="Times New Roman" w:hAnsi="Times New Roman" w:cs="Times New Roman"/>
@@ -6850,6 +7535,7 @@
         </w:rPr>
         <w:t>.</w:t>
       </w:r>
+      <w:proofErr w:type="gramEnd"/>
     </w:p>
     <w:p>
       <w:pPr>
@@ -6878,12 +7564,49 @@
         </w:rPr>
         <w:t xml:space="preserve"> </w:t>
       </w:r>
-      <w:r>
-        <w:rPr>
-          <w:rFonts w:ascii="Times New Roman" w:hAnsi="Times New Roman" w:cs="Times New Roman"/>
-        </w:rPr>
-        <w:t xml:space="preserve">Abadie, A. &amp; Cattaneo, M.D. (2018). Econometric methods for program evaluation. </w:t>
-      </w:r>
+      <w:proofErr w:type="spellStart"/>
+      <w:r>
+        <w:rPr>
+          <w:rFonts w:ascii="Times New Roman" w:hAnsi="Times New Roman" w:cs="Times New Roman"/>
+        </w:rPr>
+        <w:t>Abadie</w:t>
+      </w:r>
+      <w:proofErr w:type="spellEnd"/>
+      <w:r>
+        <w:rPr>
+          <w:rFonts w:ascii="Times New Roman" w:hAnsi="Times New Roman" w:cs="Times New Roman"/>
+        </w:rPr>
+        <w:t xml:space="preserve">, A. &amp; </w:t>
+      </w:r>
+      <w:proofErr w:type="spellStart"/>
+      <w:r>
+        <w:rPr>
+          <w:rFonts w:ascii="Times New Roman" w:hAnsi="Times New Roman" w:cs="Times New Roman"/>
+        </w:rPr>
+        <w:t>Cattaneo</w:t>
+      </w:r>
+      <w:proofErr w:type="spellEnd"/>
+      <w:r>
+        <w:rPr>
+          <w:rFonts w:ascii="Times New Roman" w:hAnsi="Times New Roman" w:cs="Times New Roman"/>
+        </w:rPr>
+        <w:t xml:space="preserve">, M.D. (2018). </w:t>
+      </w:r>
+      <w:proofErr w:type="gramStart"/>
+      <w:r>
+        <w:rPr>
+          <w:rFonts w:ascii="Times New Roman" w:hAnsi="Times New Roman" w:cs="Times New Roman"/>
+        </w:rPr>
+        <w:t>Econometric methods for program evaluation.</w:t>
+      </w:r>
+      <w:proofErr w:type="gramEnd"/>
+      <w:r>
+        <w:rPr>
+          <w:rFonts w:ascii="Times New Roman" w:hAnsi="Times New Roman" w:cs="Times New Roman"/>
+        </w:rPr>
+        <w:t xml:space="preserve"> </w:t>
+      </w:r>
+      <w:proofErr w:type="gramStart"/>
       <w:r>
         <w:rPr>
           <w:rFonts w:ascii="Times New Roman" w:hAnsi="Times New Roman" w:cs="Times New Roman"/>
@@ -6902,8 +7625,16 @@
         <w:rPr>
           <w:rFonts w:ascii="Times New Roman" w:hAnsi="Times New Roman" w:cs="Times New Roman"/>
         </w:rPr>
-        <w:t xml:space="preserve">. </w:t>
-      </w:r>
+        <w:t>.</w:t>
+      </w:r>
+      <w:proofErr w:type="gramEnd"/>
+      <w:r>
+        <w:rPr>
+          <w:rFonts w:ascii="Times New Roman" w:hAnsi="Times New Roman" w:cs="Times New Roman"/>
+        </w:rPr>
+        <w:t xml:space="preserve"> </w:t>
+      </w:r>
+      <w:proofErr w:type="gramStart"/>
       <w:r>
         <w:rPr>
           <w:rFonts w:ascii="Times New Roman" w:hAnsi="Times New Roman" w:cs="Times New Roman"/>
@@ -6929,6 +7660,7 @@
         </w:rPr>
         <w:t>.</w:t>
       </w:r>
+      <w:proofErr w:type="gramEnd"/>
     </w:p>
     <w:p>
       <w:pPr>
@@ -6951,27 +7683,133 @@
         <w:rPr>
           <w:rFonts w:ascii="Times New Roman" w:hAnsi="Times New Roman" w:cs="Times New Roman"/>
         </w:rPr>
-        <w:lastRenderedPageBreak/>
         <w:t>Week 3:</w:t>
       </w:r>
       <w:r>
         <w:rPr>
           <w:rFonts w:ascii="Times New Roman" w:hAnsi="Times New Roman" w:cs="Times New Roman"/>
         </w:rPr>
+        <w:t xml:space="preserve"> Cook, T.D., </w:t>
+      </w:r>
+      <w:proofErr w:type="spellStart"/>
+      <w:r>
+        <w:rPr>
+          <w:rFonts w:ascii="Times New Roman" w:hAnsi="Times New Roman" w:cs="Times New Roman"/>
+        </w:rPr>
+        <w:t>Shadish</w:t>
+      </w:r>
+      <w:proofErr w:type="spellEnd"/>
+      <w:r>
+        <w:rPr>
+          <w:rFonts w:ascii="Times New Roman" w:hAnsi="Times New Roman" w:cs="Times New Roman"/>
+        </w:rPr>
+        <w:t xml:space="preserve">, W.R., &amp; Wong, V.C. (2008). Three conditions under which experiments and observational studies produce comparable causal estimates: New findings from within-study comparisons. </w:t>
+      </w:r>
+      <w:proofErr w:type="gramStart"/>
+      <w:r>
+        <w:rPr>
+          <w:rFonts w:ascii="Times New Roman" w:hAnsi="Times New Roman" w:cs="Times New Roman"/>
+          <w:i/>
+        </w:rPr>
+        <w:t>Journal of Policy Analysis and Management</w:t>
+      </w:r>
+      <w:r>
+        <w:rPr>
+          <w:rFonts w:ascii="Times New Roman" w:hAnsi="Times New Roman" w:cs="Times New Roman"/>
+        </w:rPr>
+        <w:t>.</w:t>
+      </w:r>
+      <w:proofErr w:type="gramEnd"/>
+      <w:r>
+        <w:rPr>
+          <w:rFonts w:ascii="Times New Roman" w:hAnsi="Times New Roman" w:cs="Times New Roman"/>
+        </w:rPr>
         <w:t xml:space="preserve"> </w:t>
       </w:r>
-      <w:r>
-        <w:rPr>
-          <w:rFonts w:ascii="Times New Roman" w:hAnsi="Times New Roman" w:cs="Times New Roman"/>
-        </w:rPr>
-        <w:t xml:space="preserve">Cook, T.D., Shadish, W.R., &amp; Wong, V.C. (2008). Three conditions under which experiments and observational studies produce comparable causal estimates: New findings from within-study comparisons. </w:t>
-      </w:r>
+      <w:proofErr w:type="gramStart"/>
       <w:r>
         <w:rPr>
           <w:rFonts w:ascii="Times New Roman" w:hAnsi="Times New Roman" w:cs="Times New Roman"/>
           <w:i/>
         </w:rPr>
-        <w:t>Journal of Policy Analysis and Management</w:t>
+        <w:t>27</w:t>
+      </w:r>
+      <w:r>
+        <w:rPr>
+          <w:rFonts w:ascii="Times New Roman" w:hAnsi="Times New Roman" w:cs="Times New Roman"/>
+        </w:rPr>
+        <w:t>(4), 724-750.</w:t>
+      </w:r>
+      <w:proofErr w:type="gramEnd"/>
+    </w:p>
+    <w:p>
+      <w:pPr>
+        <w:spacing w:line="264" w:lineRule="auto"/>
+        <w:rPr>
+          <w:rFonts w:ascii="Times New Roman" w:hAnsi="Times New Roman" w:cs="Times New Roman"/>
+        </w:rPr>
+      </w:pPr>
+    </w:p>
+    <w:p>
+      <w:pPr>
+        <w:spacing w:line="264" w:lineRule="auto"/>
+        <w:rPr>
+          <w:rFonts w:ascii="Times New Roman" w:hAnsi="Times New Roman" w:cs="Times New Roman"/>
+        </w:rPr>
+      </w:pPr>
+      <w:r>
+        <w:rPr>
+          <w:rFonts w:ascii="Times New Roman" w:hAnsi="Times New Roman" w:cs="Times New Roman"/>
+        </w:rPr>
+        <w:t>Week 4:</w:t>
+      </w:r>
+      <w:r>
+        <w:rPr>
+          <w:rFonts w:ascii="Times New Roman" w:hAnsi="Times New Roman" w:cs="Times New Roman"/>
+        </w:rPr>
+        <w:t xml:space="preserve"> </w:t>
+      </w:r>
+      <w:proofErr w:type="spellStart"/>
+      <w:r>
+        <w:rPr>
+          <w:rFonts w:ascii="Times New Roman" w:hAnsi="Times New Roman" w:cs="Times New Roman"/>
+        </w:rPr>
+        <w:t>Dehejia</w:t>
+      </w:r>
+      <w:proofErr w:type="spellEnd"/>
+      <w:r>
+        <w:rPr>
+          <w:rFonts w:ascii="Times New Roman" w:hAnsi="Times New Roman" w:cs="Times New Roman"/>
+        </w:rPr>
+        <w:t xml:space="preserve">, R.H. &amp; </w:t>
+      </w:r>
+      <w:proofErr w:type="spellStart"/>
+      <w:r>
+        <w:rPr>
+          <w:rFonts w:ascii="Times New Roman" w:hAnsi="Times New Roman" w:cs="Times New Roman"/>
+        </w:rPr>
+        <w:t>Wahba</w:t>
+      </w:r>
+      <w:proofErr w:type="spellEnd"/>
+      <w:r>
+        <w:rPr>
+          <w:rFonts w:ascii="Times New Roman" w:hAnsi="Times New Roman" w:cs="Times New Roman"/>
+        </w:rPr>
+        <w:t xml:space="preserve">, S. (2002). Propensity-score matching methods for </w:t>
+      </w:r>
+      <w:proofErr w:type="spellStart"/>
+      <w:r>
+        <w:rPr>
+          <w:rFonts w:ascii="Times New Roman" w:hAnsi="Times New Roman" w:cs="Times New Roman"/>
+        </w:rPr>
+        <w:t>nonexperimental</w:t>
+      </w:r>
+      <w:proofErr w:type="spellEnd"/>
+      <w:r>
+        <w:rPr>
+          <w:rFonts w:ascii="Times New Roman" w:hAnsi="Times New Roman" w:cs="Times New Roman"/>
+        </w:rPr>
+        <w:t xml:space="preserve"> causal studies</w:t>
       </w:r>
       <w:r>
         <w:rPr>
@@ -6979,19 +7817,61 @@
         </w:rPr>
         <w:t xml:space="preserve">. </w:t>
       </w:r>
+      <w:proofErr w:type="gramStart"/>
       <w:r>
         <w:rPr>
           <w:rFonts w:ascii="Times New Roman" w:hAnsi="Times New Roman" w:cs="Times New Roman"/>
           <w:i/>
         </w:rPr>
-        <w:t>27</w:t>
-      </w:r>
-      <w:r>
-        <w:rPr>
-          <w:rFonts w:ascii="Times New Roman" w:hAnsi="Times New Roman" w:cs="Times New Roman"/>
-        </w:rPr>
-        <w:t>(4), 724-750.</w:t>
-      </w:r>
+        <w:t>The Review of Ec</w:t>
+      </w:r>
+      <w:r>
+        <w:rPr>
+          <w:rFonts w:ascii="Times New Roman" w:hAnsi="Times New Roman" w:cs="Times New Roman"/>
+          <w:i/>
+        </w:rPr>
+        <w:t>onomics and Statistics</w:t>
+      </w:r>
+      <w:r>
+        <w:rPr>
+          <w:rFonts w:ascii="Times New Roman" w:hAnsi="Times New Roman" w:cs="Times New Roman"/>
+        </w:rPr>
+        <w:t>.</w:t>
+      </w:r>
+      <w:proofErr w:type="gramEnd"/>
+      <w:r>
+        <w:rPr>
+          <w:rFonts w:ascii="Times New Roman" w:hAnsi="Times New Roman" w:cs="Times New Roman"/>
+        </w:rPr>
+        <w:t xml:space="preserve"> </w:t>
+      </w:r>
+      <w:proofErr w:type="gramStart"/>
+      <w:r>
+        <w:rPr>
+          <w:rFonts w:ascii="Times New Roman" w:hAnsi="Times New Roman" w:cs="Times New Roman"/>
+          <w:i/>
+        </w:rPr>
+        <w:t>84</w:t>
+      </w:r>
+      <w:r>
+        <w:rPr>
+          <w:rFonts w:ascii="Times New Roman" w:hAnsi="Times New Roman" w:cs="Times New Roman"/>
+        </w:rPr>
+        <w:t>(1),</w:t>
+      </w:r>
+      <w:r>
+        <w:rPr>
+          <w:rFonts w:ascii="Times New Roman" w:hAnsi="Times New Roman" w:cs="Times New Roman"/>
+        </w:rPr>
+        <w:t xml:space="preserve"> 151-161</w:t>
+      </w:r>
+      <w:r>
+        <w:rPr>
+          <w:rFonts w:ascii="Times New Roman" w:hAnsi="Times New Roman" w:cs="Times New Roman"/>
+        </w:rPr>
+        <w:t>.</w:t>
+      </w:r>
+      <w:proofErr w:type="gramEnd"/>
     </w:p>
     <w:p>
       <w:pPr>
@@ -7012,7 +7892,7 @@
         <w:rPr>
           <w:rFonts w:ascii="Times New Roman" w:hAnsi="Times New Roman" w:cs="Times New Roman"/>
         </w:rPr>
-        <w:t>Week 4:</w:t>
+        <w:t>Week 5:</w:t>
       </w:r>
       <w:r>
         <w:rPr>
@@ -7020,63 +7900,343 @@
         </w:rPr>
         <w:t xml:space="preserve"> </w:t>
       </w:r>
-      <w:r>
-        <w:rPr>
-          <w:rFonts w:ascii="Times New Roman" w:hAnsi="Times New Roman" w:cs="Times New Roman"/>
-        </w:rPr>
-        <w:t>Dehejia, R.H. &amp; Wahba, S. (2002). Propensity-score matching methods for nonexperimental causal studies</w:t>
-      </w:r>
-      <w:r>
-        <w:rPr>
-          <w:rFonts w:ascii="Times New Roman" w:hAnsi="Times New Roman" w:cs="Times New Roman"/>
+      <w:proofErr w:type="spellStart"/>
+      <w:r>
+        <w:rPr>
+          <w:rFonts w:ascii="Times New Roman" w:hAnsi="Times New Roman" w:cs="Times New Roman"/>
+        </w:rPr>
+        <w:t>Angrist</w:t>
+      </w:r>
+      <w:proofErr w:type="spellEnd"/>
+      <w:r>
+        <w:rPr>
+          <w:rFonts w:ascii="Times New Roman" w:hAnsi="Times New Roman" w:cs="Times New Roman"/>
+        </w:rPr>
+        <w:t xml:space="preserve">, J.D. &amp; Krueger, A.B. (1991). Does compulsory school attendance affect schooling and earnings? </w:t>
+      </w:r>
+      <w:proofErr w:type="gramStart"/>
+      <w:r>
+        <w:rPr>
+          <w:rFonts w:ascii="Times New Roman" w:hAnsi="Times New Roman" w:cs="Times New Roman"/>
+        </w:rPr>
+        <w:t>The Quarterly Journal of Economics.</w:t>
+      </w:r>
+      <w:proofErr w:type="gramEnd"/>
+      <w:r>
+        <w:rPr>
+          <w:rFonts w:ascii="Times New Roman" w:hAnsi="Times New Roman" w:cs="Times New Roman"/>
+        </w:rPr>
+        <w:t xml:space="preserve"> </w:t>
+      </w:r>
+      <w:proofErr w:type="gramStart"/>
+      <w:r>
+        <w:rPr>
+          <w:rFonts w:ascii="Times New Roman" w:hAnsi="Times New Roman" w:cs="Times New Roman"/>
+        </w:rPr>
+        <w:t>106(4), 979-1014.</w:t>
+      </w:r>
+      <w:proofErr w:type="gramEnd"/>
+    </w:p>
+    <w:p>
+      <w:pPr>
+        <w:spacing w:line="264" w:lineRule="auto"/>
+        <w:rPr>
+          <w:rFonts w:ascii="Times New Roman" w:hAnsi="Times New Roman" w:cs="Times New Roman"/>
+        </w:rPr>
+      </w:pPr>
+    </w:p>
+    <w:p>
+      <w:pPr>
+        <w:spacing w:line="264" w:lineRule="auto"/>
+        <w:rPr>
+          <w:rFonts w:ascii="Times New Roman" w:hAnsi="Times New Roman" w:cs="Times New Roman"/>
+        </w:rPr>
+      </w:pPr>
+      <w:r>
+        <w:rPr>
+          <w:rFonts w:ascii="Times New Roman" w:hAnsi="Times New Roman" w:cs="Times New Roman"/>
+        </w:rPr>
+        <w:t>Week 6:</w:t>
+      </w:r>
+      <w:r>
+        <w:rPr>
+          <w:rFonts w:ascii="Times New Roman" w:hAnsi="Times New Roman" w:cs="Times New Roman"/>
+        </w:rPr>
+        <w:t xml:space="preserve"> None</w:t>
+      </w:r>
+    </w:p>
+    <w:p>
+      <w:pPr>
+        <w:spacing w:line="264" w:lineRule="auto"/>
+        <w:rPr>
+          <w:rFonts w:ascii="Times New Roman" w:hAnsi="Times New Roman" w:cs="Times New Roman"/>
+        </w:rPr>
+      </w:pPr>
+    </w:p>
+    <w:p>
+      <w:pPr>
+        <w:spacing w:line="264" w:lineRule="auto"/>
+        <w:rPr>
+          <w:rFonts w:ascii="Times New Roman" w:hAnsi="Times New Roman" w:cs="Times New Roman"/>
+        </w:rPr>
+      </w:pPr>
+      <w:r>
+        <w:rPr>
+          <w:rFonts w:ascii="Times New Roman" w:hAnsi="Times New Roman" w:cs="Times New Roman"/>
+        </w:rPr>
+        <w:t>Week 7:</w:t>
+      </w:r>
+      <w:r>
+        <w:rPr>
+          <w:rFonts w:ascii="Times New Roman" w:hAnsi="Times New Roman" w:cs="Times New Roman"/>
+        </w:rPr>
+        <w:t xml:space="preserve"> </w:t>
+      </w:r>
+      <w:proofErr w:type="spellStart"/>
+      <w:r>
+        <w:rPr>
+          <w:rFonts w:ascii="Times New Roman" w:hAnsi="Times New Roman" w:cs="Times New Roman"/>
+        </w:rPr>
+        <w:t>Imbens</w:t>
+      </w:r>
+      <w:proofErr w:type="spellEnd"/>
+      <w:r>
+        <w:rPr>
+          <w:rFonts w:ascii="Times New Roman" w:hAnsi="Times New Roman" w:cs="Times New Roman"/>
+        </w:rPr>
+        <w:t xml:space="preserve">, G.W. &amp; Lemieux, T. (2008). Regression discontinuity designs: A guide to practice. </w:t>
+      </w:r>
+      <w:proofErr w:type="gramStart"/>
+      <w:r>
+        <w:rPr>
+          <w:rFonts w:ascii="Times New Roman" w:hAnsi="Times New Roman" w:cs="Times New Roman"/>
+          <w:i/>
+        </w:rPr>
+        <w:t>Journal of Econometrics</w:t>
+      </w:r>
+      <w:r>
+        <w:rPr>
+          <w:rFonts w:ascii="Times New Roman" w:hAnsi="Times New Roman" w:cs="Times New Roman"/>
+        </w:rPr>
+        <w:t>.</w:t>
+      </w:r>
+      <w:proofErr w:type="gramEnd"/>
+      <w:r>
+        <w:rPr>
+          <w:rFonts w:ascii="Times New Roman" w:hAnsi="Times New Roman" w:cs="Times New Roman"/>
+        </w:rPr>
+        <w:t xml:space="preserve"> </w:t>
+      </w:r>
+      <w:proofErr w:type="gramStart"/>
+      <w:r>
+        <w:rPr>
+          <w:rFonts w:ascii="Times New Roman" w:hAnsi="Times New Roman" w:cs="Times New Roman"/>
+          <w:i/>
+        </w:rPr>
+        <w:t>142</w:t>
+      </w:r>
+      <w:r>
+        <w:rPr>
+          <w:rFonts w:ascii="Times New Roman" w:hAnsi="Times New Roman" w:cs="Times New Roman"/>
+        </w:rPr>
+        <w:t>(2), 615-635</w:t>
+      </w:r>
+      <w:r>
+        <w:rPr>
+          <w:rFonts w:ascii="Times New Roman" w:hAnsi="Times New Roman" w:cs="Times New Roman"/>
+        </w:rPr>
+        <w:t>.</w:t>
+      </w:r>
+      <w:proofErr w:type="gramEnd"/>
+    </w:p>
+    <w:p>
+      <w:pPr>
+        <w:spacing w:line="264" w:lineRule="auto"/>
+        <w:rPr>
+          <w:rFonts w:ascii="Times New Roman" w:hAnsi="Times New Roman" w:cs="Times New Roman"/>
+        </w:rPr>
+      </w:pPr>
+    </w:p>
+    <w:p>
+      <w:pPr>
+        <w:spacing w:line="264" w:lineRule="auto"/>
+        <w:rPr>
+          <w:rFonts w:ascii="Times New Roman" w:hAnsi="Times New Roman" w:cs="Times New Roman"/>
+        </w:rPr>
+      </w:pPr>
+      <w:r>
+        <w:rPr>
+          <w:rFonts w:ascii="Times New Roman" w:hAnsi="Times New Roman" w:cs="Times New Roman"/>
+        </w:rPr>
+        <w:t>Week 8:</w:t>
+      </w:r>
+      <w:r>
+        <w:rPr>
+          <w:rFonts w:ascii="Times New Roman" w:hAnsi="Times New Roman" w:cs="Times New Roman"/>
+        </w:rPr>
+        <w:t xml:space="preserve"> </w:t>
+      </w:r>
+      <w:r>
+        <w:rPr>
+          <w:rFonts w:ascii="Times New Roman" w:hAnsi="Times New Roman" w:cs="Times New Roman"/>
+        </w:rPr>
+        <w:t xml:space="preserve">Conley, T.G. &amp; Taber, C.R. (2011). </w:t>
+      </w:r>
+      <w:proofErr w:type="gramStart"/>
+      <w:r>
+        <w:rPr>
+          <w:rFonts w:ascii="Times New Roman" w:hAnsi="Times New Roman" w:cs="Times New Roman"/>
+        </w:rPr>
+        <w:t>Inference with “difference-in-differences” with a small number of policy changes.</w:t>
+      </w:r>
+      <w:proofErr w:type="gramEnd"/>
+      <w:r>
+        <w:rPr>
+          <w:rFonts w:ascii="Times New Roman" w:hAnsi="Times New Roman" w:cs="Times New Roman"/>
+        </w:rPr>
+        <w:t xml:space="preserve"> </w:t>
+      </w:r>
+      <w:proofErr w:type="gramStart"/>
+      <w:r>
+        <w:rPr>
+          <w:rFonts w:ascii="Times New Roman" w:hAnsi="Times New Roman" w:cs="Times New Roman"/>
+          <w:i/>
+        </w:rPr>
+        <w:t>The Review of Economics and Statistics</w:t>
+      </w:r>
+      <w:r>
+        <w:rPr>
+          <w:rFonts w:ascii="Times New Roman" w:hAnsi="Times New Roman" w:cs="Times New Roman"/>
+        </w:rPr>
+        <w:t>.</w:t>
+      </w:r>
+      <w:proofErr w:type="gramEnd"/>
+      <w:r>
+        <w:rPr>
+          <w:rFonts w:ascii="Times New Roman" w:hAnsi="Times New Roman" w:cs="Times New Roman"/>
+        </w:rPr>
+        <w:t xml:space="preserve"> </w:t>
+      </w:r>
+      <w:proofErr w:type="gramStart"/>
+      <w:r>
+        <w:rPr>
+          <w:rFonts w:ascii="Times New Roman" w:hAnsi="Times New Roman" w:cs="Times New Roman"/>
+          <w:i/>
+        </w:rPr>
+        <w:t>93</w:t>
+      </w:r>
+      <w:r>
+        <w:rPr>
+          <w:rFonts w:ascii="Times New Roman" w:hAnsi="Times New Roman" w:cs="Times New Roman"/>
+        </w:rPr>
+        <w:t>(1), 113-125</w:t>
+      </w:r>
+      <w:r>
+        <w:rPr>
+          <w:rFonts w:ascii="Times New Roman" w:hAnsi="Times New Roman" w:cs="Times New Roman"/>
+        </w:rPr>
+        <w:t>.</w:t>
+      </w:r>
+      <w:proofErr w:type="gramEnd"/>
+    </w:p>
+    <w:p>
+      <w:pPr>
+        <w:spacing w:line="264" w:lineRule="auto"/>
+        <w:rPr>
+          <w:rFonts w:ascii="Times New Roman" w:hAnsi="Times New Roman" w:cs="Times New Roman"/>
+        </w:rPr>
+      </w:pPr>
+    </w:p>
+    <w:p>
+      <w:pPr>
+        <w:spacing w:line="264" w:lineRule="auto"/>
+        <w:rPr>
+          <w:rFonts w:ascii="Times New Roman" w:hAnsi="Times New Roman" w:cs="Times New Roman"/>
+        </w:rPr>
+      </w:pPr>
+      <w:r>
+        <w:rPr>
+          <w:rFonts w:ascii="Times New Roman" w:hAnsi="Times New Roman" w:cs="Times New Roman"/>
+        </w:rPr>
+        <w:t>Week 9:</w:t>
+      </w:r>
+      <w:r>
+        <w:rPr>
+          <w:rFonts w:ascii="Times New Roman" w:hAnsi="Times New Roman" w:cs="Times New Roman"/>
+        </w:rPr>
+        <w:t xml:space="preserve"> </w:t>
+      </w:r>
+      <w:proofErr w:type="spellStart"/>
+      <w:r>
+        <w:rPr>
+          <w:rFonts w:ascii="Times New Roman" w:hAnsi="Times New Roman" w:cs="Times New Roman"/>
+        </w:rPr>
+        <w:t>Abadie</w:t>
+      </w:r>
+      <w:proofErr w:type="spellEnd"/>
+      <w:r>
+        <w:rPr>
+          <w:rFonts w:ascii="Times New Roman" w:hAnsi="Times New Roman" w:cs="Times New Roman"/>
+        </w:rPr>
+        <w:t xml:space="preserve">, A., Diamond, A., &amp; </w:t>
+      </w:r>
+      <w:proofErr w:type="spellStart"/>
+      <w:r>
+        <w:rPr>
+          <w:rFonts w:ascii="Times New Roman" w:hAnsi="Times New Roman" w:cs="Times New Roman"/>
+        </w:rPr>
+        <w:t>Hainmueller</w:t>
+      </w:r>
+      <w:proofErr w:type="spellEnd"/>
+      <w:r>
+        <w:rPr>
+          <w:rFonts w:ascii="Times New Roman" w:hAnsi="Times New Roman" w:cs="Times New Roman"/>
+        </w:rPr>
+        <w:t>, J. (2010). Synthetic control methods for comparative case studies: Estimating the effects of California’s tobacco control program</w:t>
+      </w:r>
+      <w:r>
+        <w:rPr>
+          <w:rFonts w:ascii="Times New Roman" w:hAnsi="Times New Roman" w:cs="Times New Roman"/>
+          <w:i/>
         </w:rPr>
         <w:t xml:space="preserve">. </w:t>
       </w:r>
+      <w:proofErr w:type="gramStart"/>
       <w:r>
         <w:rPr>
           <w:rFonts w:ascii="Times New Roman" w:hAnsi="Times New Roman" w:cs="Times New Roman"/>
           <w:i/>
         </w:rPr>
-        <w:t>The Review of Ec</w:t>
-      </w:r>
+        <w:t>Journal of American Statistical Association</w:t>
+      </w:r>
+      <w:r>
+        <w:rPr>
+          <w:rFonts w:ascii="Times New Roman" w:hAnsi="Times New Roman" w:cs="Times New Roman"/>
+        </w:rPr>
+        <w:t>.</w:t>
+      </w:r>
+      <w:proofErr w:type="gramEnd"/>
+      <w:r>
+        <w:rPr>
+          <w:rFonts w:ascii="Times New Roman" w:hAnsi="Times New Roman" w:cs="Times New Roman"/>
+        </w:rPr>
+        <w:t xml:space="preserve"> </w:t>
+      </w:r>
+      <w:proofErr w:type="gramStart"/>
       <w:r>
         <w:rPr>
           <w:rFonts w:ascii="Times New Roman" w:hAnsi="Times New Roman" w:cs="Times New Roman"/>
           <w:i/>
         </w:rPr>
-        <w:t>onomics and Statistics</w:t>
-      </w:r>
-      <w:r>
-        <w:rPr>
-          <w:rFonts w:ascii="Times New Roman" w:hAnsi="Times New Roman" w:cs="Times New Roman"/>
-        </w:rPr>
-        <w:t xml:space="preserve">. </w:t>
-      </w:r>
-      <w:r>
-        <w:rPr>
-          <w:rFonts w:ascii="Times New Roman" w:hAnsi="Times New Roman" w:cs="Times New Roman"/>
-          <w:i/>
-        </w:rPr>
-        <w:t>84</w:t>
-      </w:r>
-      <w:r>
-        <w:rPr>
-          <w:rFonts w:ascii="Times New Roman" w:hAnsi="Times New Roman" w:cs="Times New Roman"/>
-        </w:rPr>
-        <w:t>(1),</w:t>
-      </w:r>
-      <w:r>
-        <w:rPr>
-          <w:rFonts w:ascii="Times New Roman" w:hAnsi="Times New Roman" w:cs="Times New Roman"/>
-        </w:rPr>
-        <w:t xml:space="preserve"> 151-161</w:t>
-      </w:r>
-      <w:r>
-        <w:rPr>
-          <w:rFonts w:ascii="Times New Roman" w:hAnsi="Times New Roman" w:cs="Times New Roman"/>
-        </w:rPr>
-        <w:t>.</w:t>
-      </w:r>
+        <w:t>105</w:t>
+      </w:r>
+      <w:r>
+        <w:rPr>
+          <w:rFonts w:ascii="Times New Roman" w:hAnsi="Times New Roman" w:cs="Times New Roman"/>
+        </w:rPr>
+        <w:t>(490), 493-505.</w:t>
+      </w:r>
+      <w:proofErr w:type="gramEnd"/>
     </w:p>
     <w:p>
       <w:pPr>
@@ -7097,261 +8257,41 @@
         <w:rPr>
           <w:rFonts w:ascii="Times New Roman" w:hAnsi="Times New Roman" w:cs="Times New Roman"/>
         </w:rPr>
-        <w:t>Week 5:</w:t>
-      </w:r>
-      <w:r>
-        <w:rPr>
-          <w:rFonts w:ascii="Times New Roman" w:hAnsi="Times New Roman" w:cs="Times New Roman"/>
-        </w:rPr>
-        <w:t xml:space="preserve"> </w:t>
-      </w:r>
-      <w:r>
-        <w:rPr>
-          <w:rFonts w:ascii="Times New Roman" w:hAnsi="Times New Roman" w:cs="Times New Roman"/>
-        </w:rPr>
-        <w:t>Angrist, J.D. &amp; Krueger, A.B. (1991). Does compulsory school attendance affect schooling and earnings? The Quarterly Journal of Economics. 106(4), 979-1014.</w:t>
-      </w:r>
-    </w:p>
-    <w:p>
-      <w:pPr>
-        <w:spacing w:line="264" w:lineRule="auto"/>
-        <w:rPr>
-          <w:rFonts w:ascii="Times New Roman" w:hAnsi="Times New Roman" w:cs="Times New Roman"/>
-        </w:rPr>
-      </w:pPr>
-    </w:p>
-    <w:p>
-      <w:pPr>
-        <w:spacing w:line="264" w:lineRule="auto"/>
-        <w:rPr>
-          <w:rFonts w:ascii="Times New Roman" w:hAnsi="Times New Roman" w:cs="Times New Roman"/>
-        </w:rPr>
-      </w:pPr>
-      <w:r>
-        <w:rPr>
-          <w:rFonts w:ascii="Times New Roman" w:hAnsi="Times New Roman" w:cs="Times New Roman"/>
-        </w:rPr>
-        <w:t>Week 6:</w:t>
-      </w:r>
-      <w:r>
-        <w:rPr>
-          <w:rFonts w:ascii="Times New Roman" w:hAnsi="Times New Roman" w:cs="Times New Roman"/>
-        </w:rPr>
-        <w:t xml:space="preserve"> None</w:t>
-      </w:r>
-    </w:p>
-    <w:p>
-      <w:pPr>
-        <w:spacing w:line="264" w:lineRule="auto"/>
-        <w:rPr>
-          <w:rFonts w:ascii="Times New Roman" w:hAnsi="Times New Roman" w:cs="Times New Roman"/>
-        </w:rPr>
-      </w:pPr>
-    </w:p>
-    <w:p>
-      <w:pPr>
-        <w:spacing w:line="264" w:lineRule="auto"/>
-        <w:rPr>
-          <w:rFonts w:ascii="Times New Roman" w:hAnsi="Times New Roman" w:cs="Times New Roman"/>
-        </w:rPr>
-      </w:pPr>
-      <w:r>
-        <w:rPr>
-          <w:rFonts w:ascii="Times New Roman" w:hAnsi="Times New Roman" w:cs="Times New Roman"/>
-        </w:rPr>
-        <w:t>Week 7:</w:t>
-      </w:r>
-      <w:r>
-        <w:rPr>
-          <w:rFonts w:ascii="Times New Roman" w:hAnsi="Times New Roman" w:cs="Times New Roman"/>
-        </w:rPr>
-        <w:t xml:space="preserve"> Imbens, G.W. &amp; Lemieux, T. (2008). Regression discontinuity designs: A guide to practice. </w:t>
-      </w:r>
-      <w:r>
-        <w:rPr>
-          <w:rFonts w:ascii="Times New Roman" w:hAnsi="Times New Roman" w:cs="Times New Roman"/>
-          <w:i/>
-        </w:rPr>
-        <w:t>Journal of Econometrics</w:t>
-      </w:r>
-      <w:r>
-        <w:rPr>
-          <w:rFonts w:ascii="Times New Roman" w:hAnsi="Times New Roman" w:cs="Times New Roman"/>
-        </w:rPr>
-        <w:t xml:space="preserve">. </w:t>
-      </w:r>
-      <w:r>
-        <w:rPr>
-          <w:rFonts w:ascii="Times New Roman" w:hAnsi="Times New Roman" w:cs="Times New Roman"/>
-          <w:i/>
-        </w:rPr>
-        <w:t>142</w:t>
-      </w:r>
-      <w:r>
-        <w:rPr>
-          <w:rFonts w:ascii="Times New Roman" w:hAnsi="Times New Roman" w:cs="Times New Roman"/>
-        </w:rPr>
-        <w:t>(2), 615-635</w:t>
-      </w:r>
-      <w:r>
-        <w:rPr>
-          <w:rFonts w:ascii="Times New Roman" w:hAnsi="Times New Roman" w:cs="Times New Roman"/>
-        </w:rPr>
-        <w:t>.</w:t>
-      </w:r>
-    </w:p>
-    <w:p>
-      <w:pPr>
-        <w:spacing w:line="264" w:lineRule="auto"/>
-        <w:rPr>
-          <w:rFonts w:ascii="Times New Roman" w:hAnsi="Times New Roman" w:cs="Times New Roman"/>
-        </w:rPr>
-      </w:pPr>
-    </w:p>
-    <w:p>
-      <w:pPr>
-        <w:spacing w:line="264" w:lineRule="auto"/>
-        <w:rPr>
-          <w:rFonts w:ascii="Times New Roman" w:hAnsi="Times New Roman" w:cs="Times New Roman"/>
-        </w:rPr>
-      </w:pPr>
-      <w:r>
-        <w:rPr>
-          <w:rFonts w:ascii="Times New Roman" w:hAnsi="Times New Roman" w:cs="Times New Roman"/>
-        </w:rPr>
-        <w:t>Week 8:</w:t>
-      </w:r>
-      <w:r>
-        <w:rPr>
-          <w:rFonts w:ascii="Times New Roman" w:hAnsi="Times New Roman" w:cs="Times New Roman"/>
-        </w:rPr>
-        <w:t xml:space="preserve"> </w:t>
-      </w:r>
-      <w:r>
-        <w:rPr>
-          <w:rFonts w:ascii="Times New Roman" w:hAnsi="Times New Roman" w:cs="Times New Roman"/>
-        </w:rPr>
-        <w:t xml:space="preserve">Conley, T.G. &amp; Taber, C.R. (2011). Inference with “difference-in-differences” with a small number of policy changes. </w:t>
-      </w:r>
-      <w:r>
-        <w:rPr>
-          <w:rFonts w:ascii="Times New Roman" w:hAnsi="Times New Roman" w:cs="Times New Roman"/>
-          <w:i/>
-        </w:rPr>
-        <w:t>The Review of Economics and Statistics</w:t>
-      </w:r>
-      <w:r>
-        <w:rPr>
-          <w:rFonts w:ascii="Times New Roman" w:hAnsi="Times New Roman" w:cs="Times New Roman"/>
-        </w:rPr>
-        <w:t xml:space="preserve">. </w:t>
-      </w:r>
-      <w:r>
-        <w:rPr>
-          <w:rFonts w:ascii="Times New Roman" w:hAnsi="Times New Roman" w:cs="Times New Roman"/>
-          <w:i/>
-        </w:rPr>
-        <w:t>93</w:t>
-      </w:r>
-      <w:r>
-        <w:rPr>
-          <w:rFonts w:ascii="Times New Roman" w:hAnsi="Times New Roman" w:cs="Times New Roman"/>
-        </w:rPr>
-        <w:t>(1), 113-125</w:t>
-      </w:r>
-      <w:r>
-        <w:rPr>
-          <w:rFonts w:ascii="Times New Roman" w:hAnsi="Times New Roman" w:cs="Times New Roman"/>
-        </w:rPr>
-        <w:t>.</w:t>
-      </w:r>
-    </w:p>
-    <w:p>
-      <w:pPr>
-        <w:spacing w:line="264" w:lineRule="auto"/>
-        <w:rPr>
-          <w:rFonts w:ascii="Times New Roman" w:hAnsi="Times New Roman" w:cs="Times New Roman"/>
-        </w:rPr>
-      </w:pPr>
-    </w:p>
-    <w:p>
-      <w:pPr>
-        <w:spacing w:line="264" w:lineRule="auto"/>
-        <w:rPr>
-          <w:rFonts w:ascii="Times New Roman" w:hAnsi="Times New Roman" w:cs="Times New Roman"/>
-        </w:rPr>
-      </w:pPr>
-      <w:r>
-        <w:rPr>
-          <w:rFonts w:ascii="Times New Roman" w:hAnsi="Times New Roman" w:cs="Times New Roman"/>
-        </w:rPr>
-        <w:t>Week 9:</w:t>
-      </w:r>
-      <w:r>
-        <w:rPr>
-          <w:rFonts w:ascii="Times New Roman" w:hAnsi="Times New Roman" w:cs="Times New Roman"/>
-        </w:rPr>
-        <w:t xml:space="preserve"> </w:t>
-      </w:r>
-      <w:r>
-        <w:rPr>
-          <w:rFonts w:ascii="Times New Roman" w:hAnsi="Times New Roman" w:cs="Times New Roman"/>
-        </w:rPr>
-        <w:t>Abadie, A., Diamond, A., &amp; Hainmueller, J. (2010). Synthetic control methods for comparative case studies: Estimating the effects of California’s tobacco control program</w:t>
-      </w:r>
-      <w:r>
-        <w:rPr>
-          <w:rFonts w:ascii="Times New Roman" w:hAnsi="Times New Roman" w:cs="Times New Roman"/>
-          <w:i/>
-        </w:rPr>
-        <w:t>. Journal of American Statistical Association</w:t>
-      </w:r>
-      <w:r>
-        <w:rPr>
-          <w:rFonts w:ascii="Times New Roman" w:hAnsi="Times New Roman" w:cs="Times New Roman"/>
-        </w:rPr>
-        <w:t xml:space="preserve">. </w:t>
-      </w:r>
-      <w:r>
-        <w:rPr>
-          <w:rFonts w:ascii="Times New Roman" w:hAnsi="Times New Roman" w:cs="Times New Roman"/>
-          <w:i/>
-        </w:rPr>
-        <w:t>105</w:t>
-      </w:r>
-      <w:r>
-        <w:rPr>
-          <w:rFonts w:ascii="Times New Roman" w:hAnsi="Times New Roman" w:cs="Times New Roman"/>
-        </w:rPr>
-        <w:t>(490), 493-505.</w:t>
-      </w:r>
-    </w:p>
-    <w:p>
-      <w:pPr>
-        <w:spacing w:line="264" w:lineRule="auto"/>
-        <w:rPr>
-          <w:rFonts w:ascii="Times New Roman" w:hAnsi="Times New Roman" w:cs="Times New Roman"/>
-        </w:rPr>
-      </w:pPr>
-    </w:p>
-    <w:p>
-      <w:pPr>
-        <w:spacing w:line="264" w:lineRule="auto"/>
-        <w:rPr>
-          <w:rFonts w:ascii="Times New Roman" w:hAnsi="Times New Roman" w:cs="Times New Roman"/>
-        </w:rPr>
-      </w:pPr>
-      <w:r>
-        <w:rPr>
-          <w:rFonts w:ascii="Times New Roman" w:hAnsi="Times New Roman" w:cs="Times New Roman"/>
-        </w:rPr>
         <w:t>Week 10:</w:t>
       </w:r>
       <w:r>
         <w:rPr>
           <w:rFonts w:ascii="Times New Roman" w:hAnsi="Times New Roman" w:cs="Times New Roman"/>
         </w:rPr>
-        <w:t xml:space="preserve"> Roth, J. Sant’Anna, P.H.C., Bilinski, A., &amp; Poe, J. (2022)</w:t>
+        <w:t xml:space="preserve"> Roth, J. </w:t>
+      </w:r>
+      <w:proofErr w:type="spellStart"/>
+      <w:r>
+        <w:rPr>
+          <w:rFonts w:ascii="Times New Roman" w:hAnsi="Times New Roman" w:cs="Times New Roman"/>
+        </w:rPr>
+        <w:t>Sant’Anna</w:t>
+      </w:r>
+      <w:proofErr w:type="spellEnd"/>
+      <w:r>
+        <w:rPr>
+          <w:rFonts w:ascii="Times New Roman" w:hAnsi="Times New Roman" w:cs="Times New Roman"/>
+        </w:rPr>
+        <w:t xml:space="preserve">, P.H.C., </w:t>
+      </w:r>
+      <w:proofErr w:type="spellStart"/>
+      <w:r>
+        <w:rPr>
+          <w:rFonts w:ascii="Times New Roman" w:hAnsi="Times New Roman" w:cs="Times New Roman"/>
+        </w:rPr>
+        <w:t>Bilinski</w:t>
+      </w:r>
+      <w:proofErr w:type="spellEnd"/>
+      <w:r>
+        <w:rPr>
+          <w:rFonts w:ascii="Times New Roman" w:hAnsi="Times New Roman" w:cs="Times New Roman"/>
+        </w:rPr>
+        <w:t>, A., &amp; Poe, J. (2022)</w:t>
       </w:r>
       <w:r>
         <w:rPr>
@@ -7365,7 +8305,7 @@
         </w:rPr>
         <w:t xml:space="preserve">recent econometric literature. Working Paper. Retrieved from: </w:t>
       </w:r>
-      <w:hyperlink r:id="rId21" w:history="1">
+      <w:hyperlink r:id="rId22" w:history="1">
         <w:r>
           <w:rPr>
             <w:rStyle w:val="Hyperlink"/>
@@ -7400,9 +8340,37 @@
         <w:rPr>
           <w:rFonts w:ascii="Times New Roman" w:hAnsi="Times New Roman" w:cs="Times New Roman"/>
         </w:rPr>
-        <w:t xml:space="preserve"> Somers, M.A., Zhu, P., Jacob, R., &amp; Bloom, H. (2013). The validity and precision of comparative interrupted time series and difference-in-differences in educational evaluation. MDRC Working Paper. Retrieved from: </w:t>
-      </w:r>
-      <w:hyperlink r:id="rId22" w:history="1">
+        <w:t xml:space="preserve"> Somers, M.A., Zhu, P., Jacob, R., &amp; Bloom, H. (2013). </w:t>
+      </w:r>
+      <w:proofErr w:type="gramStart"/>
+      <w:r>
+        <w:rPr>
+          <w:rFonts w:ascii="Times New Roman" w:hAnsi="Times New Roman" w:cs="Times New Roman"/>
+        </w:rPr>
+        <w:t>The validity and precision of comparative interrupted time series and difference-in-differences in educational evaluation.</w:t>
+      </w:r>
+      <w:proofErr w:type="gramEnd"/>
+      <w:r>
+        <w:rPr>
+          <w:rFonts w:ascii="Times New Roman" w:hAnsi="Times New Roman" w:cs="Times New Roman"/>
+        </w:rPr>
+        <w:t xml:space="preserve"> </w:t>
+      </w:r>
+      <w:proofErr w:type="gramStart"/>
+      <w:r>
+        <w:rPr>
+          <w:rFonts w:ascii="Times New Roman" w:hAnsi="Times New Roman" w:cs="Times New Roman"/>
+        </w:rPr>
+        <w:t>MDRC Working Paper.</w:t>
+      </w:r>
+      <w:proofErr w:type="gramEnd"/>
+      <w:r>
+        <w:rPr>
+          <w:rFonts w:ascii="Times New Roman" w:hAnsi="Times New Roman" w:cs="Times New Roman"/>
+        </w:rPr>
+        <w:t xml:space="preserve"> Retrieved from: </w:t>
+      </w:r>
+      <w:hyperlink r:id="rId23" w:history="1">
         <w:r>
           <w:rPr>
             <w:rStyle w:val="Hyperlink"/>
@@ -7477,12 +8445,10 @@
           <w:rFonts w:ascii="Times New Roman" w:hAnsi="Times New Roman" w:cs="Times New Roman"/>
           <w:color w:val="500050"/>
         </w:rPr>
+        <w:lastRenderedPageBreak/>
         <w:br/>
       </w:r>
       <w:r>
-        <w:rPr>
-          <w:rFonts w:ascii="Times New Roman" w:hAnsi="Times New Roman" w:cs="Times New Roman"/>
-        </w:rPr>
         <w:fldChar w:fldCharType="begin"/>
       </w:r>
       <w:r>
@@ -7492,9 +8458,6 @@
         <w:instrText xml:space="preserve"> HYPERLINK "https://gradschool.umd.edu/faculty-and-staff/course-related-policies" \t "_blank" </w:instrText>
       </w:r>
       <w:r>
-        <w:rPr>
-          <w:rFonts w:ascii="Times New Roman" w:hAnsi="Times New Roman" w:cs="Times New Roman"/>
-        </w:rPr>
         <w:fldChar w:fldCharType="separate"/>
       </w:r>
       <w:r>
@@ -7529,15 +8492,7 @@
           <w:color w:val="500050"/>
         </w:rPr>
         <w:br/>
-        <w:t>Please familiarize yourself with these policies related academic integrity, non-</w:t>
-      </w:r>
-      <w:r>
-        <w:rPr>
-          <w:rFonts w:ascii="Times New Roman" w:hAnsi="Times New Roman" w:cs="Times New Roman"/>
-          <w:color w:val="500050"/>
-        </w:rPr>
-        <w:lastRenderedPageBreak/>
-        <w:t>discrimination policy, accessibility, absences and accommodations, grading, academic standing, grievance procedures, and other important policies.</w:t>
+        <w:t>Please familiarize yourself with these policies related academic integrity, non-discrimination policy, accessibility, absences and accommodations, grading, academic standing, grievance procedures, and other important policies.</w:t>
       </w:r>
     </w:p>
     <w:p>
@@ -7603,24 +8558,16 @@
         <w:t xml:space="preserve"> you of important announcements.  The University creates an "@</w:t>
       </w:r>
       <w:r>
+        <w:fldChar w:fldCharType="begin"/>
+      </w:r>
+      <w:r>
         <w:rPr>
           <w:rFonts w:ascii="Times New Roman" w:hAnsi="Times New Roman" w:cs="Times New Roman"/>
           <w:color w:val="000000" w:themeColor="text1"/>
         </w:rPr>
-        <w:fldChar w:fldCharType="begin"/>
-      </w:r>
-      <w:r>
-        <w:rPr>
-          <w:rFonts w:ascii="Times New Roman" w:hAnsi="Times New Roman" w:cs="Times New Roman"/>
-          <w:color w:val="000000" w:themeColor="text1"/>
-        </w:rPr>
         <w:instrText xml:space="preserve"> HYPERLINK "http://umd.edu/" \t "_blank" </w:instrText>
       </w:r>
       <w:r>
-        <w:rPr>
-          <w:rFonts w:ascii="Times New Roman" w:hAnsi="Times New Roman" w:cs="Times New Roman"/>
-          <w:color w:val="000000" w:themeColor="text1"/>
-        </w:rPr>
         <w:fldChar w:fldCharType="separate"/>
       </w:r>
       <w:r>
@@ -7650,24 +8597,16 @@
         <w:t>" email address for every graduate student.  All official UMD communications will be sent to students at their "@</w:t>
       </w:r>
       <w:r>
+        <w:fldChar w:fldCharType="begin"/>
+      </w:r>
+      <w:r>
         <w:rPr>
           <w:rFonts w:ascii="Times New Roman" w:hAnsi="Times New Roman" w:cs="Times New Roman"/>
           <w:color w:val="000000" w:themeColor="text1"/>
         </w:rPr>
-        <w:fldChar w:fldCharType="begin"/>
-      </w:r>
-      <w:r>
-        <w:rPr>
-          <w:rFonts w:ascii="Times New Roman" w:hAnsi="Times New Roman" w:cs="Times New Roman"/>
-          <w:color w:val="000000" w:themeColor="text1"/>
-        </w:rPr>
         <w:instrText xml:space="preserve"> HYPERLINK "http://umd.edu/" \t "_blank" </w:instrText>
       </w:r>
       <w:r>
-        <w:rPr>
-          <w:rFonts w:ascii="Times New Roman" w:hAnsi="Times New Roman" w:cs="Times New Roman"/>
-          <w:color w:val="000000" w:themeColor="text1"/>
-        </w:rPr>
         <w:fldChar w:fldCharType="separate"/>
       </w:r>
       <w:r>
@@ -7697,24 +8636,16 @@
         <w:t>" email address.  You are responsible for reading your @</w:t>
       </w:r>
       <w:r>
+        <w:fldChar w:fldCharType="begin"/>
+      </w:r>
+      <w:r>
         <w:rPr>
           <w:rFonts w:ascii="Times New Roman" w:hAnsi="Times New Roman" w:cs="Times New Roman"/>
           <w:color w:val="000000" w:themeColor="text1"/>
         </w:rPr>
-        <w:fldChar w:fldCharType="begin"/>
-      </w:r>
-      <w:r>
-        <w:rPr>
-          <w:rFonts w:ascii="Times New Roman" w:hAnsi="Times New Roman" w:cs="Times New Roman"/>
-          <w:color w:val="000000" w:themeColor="text1"/>
-        </w:rPr>
         <w:instrText xml:space="preserve"> HYPERLINK "http://umd.edu/" \t "_blank" </w:instrText>
       </w:r>
       <w:r>
-        <w:rPr>
-          <w:rFonts w:ascii="Times New Roman" w:hAnsi="Times New Roman" w:cs="Times New Roman"/>
-          <w:color w:val="000000" w:themeColor="text1"/>
-        </w:rPr>
         <w:fldChar w:fldCharType="separate"/>
       </w:r>
       <w:r>
@@ -7908,7 +8839,7 @@
           <w:rFonts w:ascii="Times New Roman" w:hAnsi="Times New Roman" w:cs="Times New Roman"/>
           <w:color w:val="000000" w:themeColor="text1"/>
         </w:rPr>
-        <w:t xml:space="preserve">:  The graduate school requires that students maintain a GPA of at least 3.0.  Students whose cumulative GPA falls below 3.0 will be placed on academic probation by the graduate school.  Students on academic probation must ask the program’s director to petition the graduate school if they want to remain in the program.  The petition must include a plan for getting the student’s GPA up to at least 3.0.  Students who do not live up to their plan can be forced to leave the program without </w:t>
+        <w:t xml:space="preserve">:  The graduate school requires that students maintain a GPA of at least 3.0.  Students whose cumulative GPA falls below 3.0 will be placed on academic probation by the graduate school.  Students on academic probation must ask the </w:t>
       </w:r>
       <w:r>
         <w:rPr>
@@ -7916,7 +8847,7 @@
           <w:color w:val="000000" w:themeColor="text1"/>
         </w:rPr>
         <w:lastRenderedPageBreak/>
-        <w:t>having earned the degree. Note: a grade of "B" corresponds to a GPA of 3.0.  A grade of "B-" corresponds to a GPA of 2.7.</w:t>
+        <w:t>program’s director to petition the graduate school if they want to remain in the program.  The petition must include a plan for getting the student’s GPA up to at least 3.0.  Students who do not live up to their plan can be forced to leave the program without having earned the degree. Note: a grade of "B" corresponds to a GPA of 3.0.  A grade of "B-" corresponds to a GPA of 2.7.</w:t>
       </w:r>
     </w:p>
     <w:p>
@@ -8063,24 +8994,16 @@
         <w:t>er Hall provides free, comprehensive, and confidential counseling / mental health services that promote personal, social, and academic success. All Counseling Center services are completely free for enrolled students.  Proactively explore the range of services available at the Counseling Center, including the Counseling Service and Accessibility and Disability Service described at </w:t>
       </w:r>
       <w:r>
+        <w:fldChar w:fldCharType="begin"/>
+      </w:r>
+      <w:r>
         <w:rPr>
           <w:rFonts w:ascii="Times New Roman" w:hAnsi="Times New Roman" w:cs="Times New Roman"/>
           <w:color w:val="000000" w:themeColor="text1"/>
         </w:rPr>
-        <w:fldChar w:fldCharType="begin"/>
-      </w:r>
-      <w:r>
-        <w:rPr>
-          <w:rFonts w:ascii="Times New Roman" w:hAnsi="Times New Roman" w:cs="Times New Roman"/>
-          <w:color w:val="000000" w:themeColor="text1"/>
-        </w:rPr>
         <w:instrText xml:space="preserve"> HYPERLINK "http://www.counseling.umd.edu/" \t "_blank" </w:instrText>
       </w:r>
       <w:r>
-        <w:rPr>
-          <w:rFonts w:ascii="Times New Roman" w:hAnsi="Times New Roman" w:cs="Times New Roman"/>
-          <w:color w:val="000000" w:themeColor="text1"/>
-        </w:rPr>
         <w:fldChar w:fldCharType="separate"/>
       </w:r>
       <w:r>
@@ -8137,56 +9060,75 @@
           <w:color w:val="000000" w:themeColor="text1"/>
           <w:shd w:val="clear" w:color="auto" w:fill="FFFFFF"/>
         </w:rPr>
-        <w:t>:  The UMD Graduate School also has an academic counselor available to support students who are having difficulty navigating mental health resources on campus, are considering a leave of absence and/or need assistance finding mental health care off campus.  The Graduate Academic Counselor also facilitates bi-weekly Graduate Student Circle Sessions which provide an opportunity to learn about resources and connect with other graduate students.  Students can learn more about the Graduate Academic Counselor by going to: </w:t>
-      </w:r>
-      <w:r>
-        <w:rPr>
-          <w:rFonts w:ascii="Times New Roman" w:hAnsi="Times New Roman" w:cs="Times New Roman"/>
-          <w:color w:val="000000" w:themeColor="text1"/>
-        </w:rPr>
-        <w:fldChar w:fldCharType="begin"/>
-      </w:r>
-      <w:r>
-        <w:rPr>
-          <w:rFonts w:ascii="Times New Roman" w:hAnsi="Times New Roman" w:cs="Times New Roman"/>
-          <w:color w:val="000000" w:themeColor="text1"/>
-        </w:rPr>
-        <w:instrText xml:space="preserve"> HYPERLINK "https://gradschool.umd.edu/gradcounselor" \t "_blank" </w:instrText>
-      </w:r>
-      <w:r>
-        <w:rPr>
-          <w:rFonts w:ascii="Times New Roman" w:hAnsi="Times New Roman" w:cs="Times New Roman"/>
-          <w:color w:val="000000" w:themeColor="text1"/>
-        </w:rPr>
-        <w:fldChar w:fldCharType="separate"/>
-      </w:r>
-      <w:r>
-        <w:rPr>
-          <w:rStyle w:val="Hyperlink"/>
+        <w:t xml:space="preserve">:  The UMD Graduate School also has an academic counselor available to support students who are having difficulty navigating mental health resources on campus, are considering a leave of absence and/or need assistance finding mental health care off campus.  The Graduate Academic Counselor also facilitates bi-weekly Graduate Student Circle </w:t>
+      </w:r>
+      <w:proofErr w:type="gramStart"/>
+      <w:r>
+        <w:rPr>
           <w:rFonts w:ascii="Times New Roman" w:hAnsi="Times New Roman" w:cs="Times New Roman"/>
           <w:color w:val="000000" w:themeColor="text1"/>
           <w:shd w:val="clear" w:color="auto" w:fill="FFFFFF"/>
         </w:rPr>
-        <w:t>https://gradschool.umd.edu/gradcounselor</w:t>
-      </w:r>
-      <w:r>
-        <w:rPr>
-          <w:rStyle w:val="Hyperlink"/>
+        <w:t>Sessions which</w:t>
+      </w:r>
+      <w:proofErr w:type="gramEnd"/>
+      <w:r>
+        <w:rPr>
           <w:rFonts w:ascii="Times New Roman" w:hAnsi="Times New Roman" w:cs="Times New Roman"/>
           <w:color w:val="000000" w:themeColor="text1"/>
           <w:shd w:val="clear" w:color="auto" w:fill="FFFFFF"/>
         </w:rPr>
-        <w:fldChar w:fldCharType="end"/>
-      </w:r>
-    </w:p>
-    <w:p>
-      <w:pPr>
-        <w:spacing w:line="264" w:lineRule="auto"/>
+        <w:t xml:space="preserve"> provide an opportunity to learn about resources and connect with other graduate students.  Students can learn more </w:t>
+      </w:r>
+      <w:r>
         <w:rPr>
           <w:rFonts w:ascii="Times New Roman" w:hAnsi="Times New Roman" w:cs="Times New Roman"/>
           <w:color w:val="000000" w:themeColor="text1"/>
           <w:shd w:val="clear" w:color="auto" w:fill="FFFFFF"/>
         </w:rPr>
+        <w:lastRenderedPageBreak/>
+        <w:t>about the Graduate Academic Counselor by going to: </w:t>
+      </w:r>
+      <w:r>
+        <w:fldChar w:fldCharType="begin"/>
+      </w:r>
+      <w:r>
+        <w:rPr>
+          <w:rFonts w:ascii="Times New Roman" w:hAnsi="Times New Roman" w:cs="Times New Roman"/>
+          <w:color w:val="000000" w:themeColor="text1"/>
+        </w:rPr>
+        <w:instrText xml:space="preserve"> HYPERLINK "https://gradschool.umd.edu/gradcounselor" \t "_blank" </w:instrText>
+      </w:r>
+      <w:r>
+        <w:fldChar w:fldCharType="separate"/>
+      </w:r>
+      <w:r>
+        <w:rPr>
+          <w:rStyle w:val="Hyperlink"/>
+          <w:rFonts w:ascii="Times New Roman" w:hAnsi="Times New Roman" w:cs="Times New Roman"/>
+          <w:color w:val="000000" w:themeColor="text1"/>
+          <w:shd w:val="clear" w:color="auto" w:fill="FFFFFF"/>
+        </w:rPr>
+        <w:t>https://gradschool.umd.edu/gradcounselor</w:t>
+      </w:r>
+      <w:r>
+        <w:rPr>
+          <w:rStyle w:val="Hyperlink"/>
+          <w:rFonts w:ascii="Times New Roman" w:hAnsi="Times New Roman" w:cs="Times New Roman"/>
+          <w:color w:val="000000" w:themeColor="text1"/>
+          <w:shd w:val="clear" w:color="auto" w:fill="FFFFFF"/>
+        </w:rPr>
+        <w:fldChar w:fldCharType="end"/>
+      </w:r>
+    </w:p>
+    <w:p>
+      <w:pPr>
+        <w:spacing w:line="264" w:lineRule="auto"/>
+        <w:rPr>
+          <w:rFonts w:ascii="Times New Roman" w:hAnsi="Times New Roman" w:cs="Times New Roman"/>
+          <w:color w:val="000000" w:themeColor="text1"/>
+          <w:shd w:val="clear" w:color="auto" w:fill="FFFFFF"/>
+        </w:rPr>
       </w:pPr>
     </w:p>
     <w:p>
@@ -8205,7 +9147,6 @@
           <w:bCs/>
           <w:color w:val="000000" w:themeColor="text1"/>
         </w:rPr>
-        <w:lastRenderedPageBreak/>
         <w:t>Course Evaluations: </w:t>
       </w:r>
       <w:r>
@@ -8298,7 +9239,7 @@
           <w:color w:val="000000" w:themeColor="text1"/>
         </w:rPr>
       </w:pPr>
-      <w:hyperlink r:id="rId23" w:history="1">
+      <w:hyperlink r:id="rId24" w:history="1">
         <w:r>
           <w:rPr>
             <w:rStyle w:val="Hyperlink"/>
@@ -8330,7 +9271,23 @@
           <w:rFonts w:ascii="Times New Roman" w:hAnsi="Times New Roman" w:cs="Times New Roman"/>
           <w:color w:val="000000" w:themeColor="text1"/>
         </w:rPr>
-        <w:t>Given the evolving nature of the pandemic, the guidance and polices are subject to change. The plans are always coordinated with state and county health officials, with additional guidance provided by the University System of Maryland. The focus will always be on the health and well-being of our entire campus community.</w:t>
+        <w:t xml:space="preserve">Given the evolving nature of the pandemic, the guidance and polices are subject to change. The plans are always coordinated with state and county health officials, with additional guidance provided by the University System of Maryland. The focus will always be on the health and </w:t>
+      </w:r>
+      <w:proofErr w:type="gramStart"/>
+      <w:r>
+        <w:rPr>
+          <w:rFonts w:ascii="Times New Roman" w:hAnsi="Times New Roman" w:cs="Times New Roman"/>
+          <w:color w:val="000000" w:themeColor="text1"/>
+        </w:rPr>
+        <w:t>well-being</w:t>
+      </w:r>
+      <w:proofErr w:type="gramEnd"/>
+      <w:r>
+        <w:rPr>
+          <w:rFonts w:ascii="Times New Roman" w:hAnsi="Times New Roman" w:cs="Times New Roman"/>
+          <w:color w:val="000000" w:themeColor="text1"/>
+        </w:rPr>
+        <w:t xml:space="preserve"> of our entire campus community.</w:t>
       </w:r>
     </w:p>
     <w:p>
@@ -8357,7 +9314,23 @@
           <w:rFonts w:ascii="Times New Roman" w:hAnsi="Times New Roman" w:cs="Times New Roman"/>
           <w:color w:val="000000" w:themeColor="text1"/>
         </w:rPr>
-        <w:t>We strongly urge all students, staff and faculty to read announcements they receive about COVID related  guidance and policy, and to stay familiar with the information.  We thank you all for your individual efforts to help protect the collective health of our entire community.</w:t>
+        <w:t xml:space="preserve">We strongly urge all students, staff and faculty to read announcements they receive about COVID </w:t>
+      </w:r>
+      <w:proofErr w:type="gramStart"/>
+      <w:r>
+        <w:rPr>
+          <w:rFonts w:ascii="Times New Roman" w:hAnsi="Times New Roman" w:cs="Times New Roman"/>
+          <w:color w:val="000000" w:themeColor="text1"/>
+        </w:rPr>
+        <w:t>related  guidance</w:t>
+      </w:r>
+      <w:proofErr w:type="gramEnd"/>
+      <w:r>
+        <w:rPr>
+          <w:rFonts w:ascii="Times New Roman" w:hAnsi="Times New Roman" w:cs="Times New Roman"/>
+          <w:color w:val="000000" w:themeColor="text1"/>
+        </w:rPr>
+        <w:t xml:space="preserve"> and policy, and to stay familiar with the information.  We thank you all for your individual efforts to help protect the collective health of our entire community.</w:t>
       </w:r>
     </w:p>
     <w:p>

</xml_diff>

<commit_message>
slight revisions & add RDD data
</commit_message>
<xml_diff>
--- a/ECON 672 Syllabus Rowe Revised.docx
+++ b/ECON 672 Syllabus Rowe Revised.docx
@@ -891,8 +891,6 @@
           <w:szCs w:val="24"/>
         </w:rPr>
       </w:pPr>
-      <w:bookmarkStart w:id="0" w:name="_GoBack"/>
-      <w:bookmarkEnd w:id="0"/>
     </w:p>
     <w:p>
       <w:pPr>
@@ -3878,6 +3876,26 @@
         </w:rPr>
         <w:t xml:space="preserve"> grades. Students who demonstrate only partial understanding will get B grades. Students who do not demonstrate understanding of the core material will receive B-'s or below. The cutoffs that I use will respect the ordinal ranking of numerical course grades. In other words, letter grades will always be the same or higher as numerical course grades increase. </w:t>
       </w:r>
+    </w:p>
+    <w:p>
+      <w:pPr>
+        <w:pStyle w:val="NormalWeb"/>
+        <w:contextualSpacing/>
+        <w:rPr>
+          <w:sz w:val="24"/>
+          <w:szCs w:val="24"/>
+        </w:rPr>
+      </w:pPr>
+    </w:p>
+    <w:p>
+      <w:pPr>
+        <w:pStyle w:val="NormalWeb"/>
+        <w:contextualSpacing/>
+        <w:rPr>
+          <w:sz w:val="24"/>
+          <w:szCs w:val="24"/>
+        </w:rPr>
+      </w:pPr>
     </w:p>
     <w:p>
       <w:pPr>
@@ -5795,6 +5813,15 @@
                 <w:szCs w:val="22"/>
               </w:rPr>
             </w:pPr>
+            <w:r>
+              <w:rPr>
+                <w:rFonts w:ascii="Calibri" w:eastAsia="Times New Roman" w:hAnsi="Calibri" w:cs="Times New Roman"/>
+                <w:color w:val="000000"/>
+                <w:sz w:val="22"/>
+                <w:szCs w:val="22"/>
+              </w:rPr>
+              <w:t>Regression Discontinuity Design</w:t>
+            </w:r>
           </w:p>
         </w:tc>
         <w:tc>
@@ -5935,7 +5962,7 @@
                 <w:sz w:val="22"/>
                 <w:szCs w:val="22"/>
               </w:rPr>
-              <w:t>Regression Discontinuity Design</w:t>
+              <w:t>RDD Fuzzy and Sharp Design</w:t>
             </w:r>
           </w:p>
         </w:tc>
@@ -7432,11 +7459,32 @@
           <w:b/>
         </w:rPr>
       </w:pPr>
-      <w:r>
+    </w:p>
+    <w:p>
+      <w:pPr>
+        <w:spacing w:line="264" w:lineRule="auto"/>
         <w:rPr>
           <w:rFonts w:ascii="Times New Roman" w:hAnsi="Times New Roman" w:cs="Times New Roman"/>
           <w:b/>
         </w:rPr>
+      </w:pPr>
+    </w:p>
+    <w:p>
+      <w:pPr>
+        <w:spacing w:line="264" w:lineRule="auto"/>
+        <w:rPr>
+          <w:rFonts w:ascii="Times New Roman" w:hAnsi="Times New Roman" w:cs="Times New Roman"/>
+          <w:b/>
+        </w:rPr>
+      </w:pPr>
+      <w:bookmarkStart w:id="0" w:name="_GoBack"/>
+      <w:bookmarkEnd w:id="0"/>
+      <w:r>
+        <w:rPr>
+          <w:rFonts w:ascii="Times New Roman" w:hAnsi="Times New Roman" w:cs="Times New Roman"/>
+          <w:b/>
+        </w:rPr>
+        <w:lastRenderedPageBreak/>
         <w:t>Additional Readings</w:t>
       </w:r>
     </w:p>
@@ -7956,14 +8004,61 @@
         <w:rPr>
           <w:rFonts w:ascii="Times New Roman" w:hAnsi="Times New Roman" w:cs="Times New Roman"/>
         </w:rPr>
-        <w:t>Week 6:</w:t>
-      </w:r>
-      <w:r>
-        <w:rPr>
-          <w:rFonts w:ascii="Times New Roman" w:hAnsi="Times New Roman" w:cs="Times New Roman"/>
-        </w:rPr>
-        <w:t xml:space="preserve"> None</w:t>
-      </w:r>
+        <w:t>Week 6</w:t>
+      </w:r>
+      <w:r>
+        <w:rPr>
+          <w:rFonts w:ascii="Times New Roman" w:hAnsi="Times New Roman" w:cs="Times New Roman"/>
+        </w:rPr>
+        <w:t>:</w:t>
+      </w:r>
+      <w:r>
+        <w:rPr>
+          <w:rFonts w:ascii="Times New Roman" w:hAnsi="Times New Roman" w:cs="Times New Roman"/>
+        </w:rPr>
+        <w:t xml:space="preserve"> </w:t>
+      </w:r>
+      <w:r>
+        <w:rPr>
+          <w:rFonts w:ascii="Times New Roman" w:hAnsi="Times New Roman" w:cs="Times New Roman"/>
+        </w:rPr>
+        <w:t xml:space="preserve">Jacob, R., </w:t>
+      </w:r>
+      <w:r>
+        <w:rPr>
+          <w:rFonts w:ascii="Times New Roman" w:hAnsi="Times New Roman" w:cs="Times New Roman"/>
+        </w:rPr>
+        <w:t xml:space="preserve">Zhu, </w:t>
+      </w:r>
+      <w:r>
+        <w:rPr>
+          <w:rFonts w:ascii="Times New Roman" w:hAnsi="Times New Roman" w:cs="Times New Roman"/>
+        </w:rPr>
+        <w:t xml:space="preserve">P, Somers, M.A., &amp; Bloom, H. (2012). </w:t>
+      </w:r>
+      <w:proofErr w:type="gramStart"/>
+      <w:r>
+        <w:rPr>
+          <w:rFonts w:ascii="Times New Roman" w:hAnsi="Times New Roman" w:cs="Times New Roman"/>
+        </w:rPr>
+        <w:t>A practical guide to regression discontinuity.</w:t>
+      </w:r>
+      <w:proofErr w:type="gramEnd"/>
+      <w:r>
+        <w:rPr>
+          <w:rFonts w:ascii="Times New Roman" w:hAnsi="Times New Roman" w:cs="Times New Roman"/>
+        </w:rPr>
+        <w:t xml:space="preserve"> MDRC. Retrieved from: </w:t>
+      </w:r>
+      <w:hyperlink r:id="rId22" w:history="1">
+        <w:r>
+          <w:rPr>
+            <w:rStyle w:val="Hyperlink"/>
+            <w:rFonts w:ascii="Times New Roman" w:hAnsi="Times New Roman" w:cs="Times New Roman"/>
+          </w:rPr>
+          <w:t>https://www.mdrc.org/publication/practical-guide-regression-discontinuity</w:t>
+        </w:r>
+      </w:hyperlink>
     </w:p>
     <w:p>
       <w:pPr>
@@ -7984,27 +8079,216 @@
         <w:rPr>
           <w:rFonts w:ascii="Times New Roman" w:hAnsi="Times New Roman" w:cs="Times New Roman"/>
         </w:rPr>
-        <w:t>Week 7:</w:t>
-      </w:r>
+        <w:t>Week 7</w:t>
+      </w:r>
+      <w:r>
+        <w:rPr>
+          <w:rFonts w:ascii="Times New Roman" w:hAnsi="Times New Roman" w:cs="Times New Roman"/>
+        </w:rPr>
+        <w:t xml:space="preserve">: </w:t>
+      </w:r>
+      <w:proofErr w:type="spellStart"/>
+      <w:r>
+        <w:rPr>
+          <w:rFonts w:ascii="Times New Roman" w:hAnsi="Times New Roman" w:cs="Times New Roman"/>
+        </w:rPr>
+        <w:t>Imbens</w:t>
+      </w:r>
+      <w:proofErr w:type="spellEnd"/>
+      <w:r>
+        <w:rPr>
+          <w:rFonts w:ascii="Times New Roman" w:hAnsi="Times New Roman" w:cs="Times New Roman"/>
+        </w:rPr>
+        <w:t xml:space="preserve">, G.W. &amp; Lemieux, T. (2008). Regression discontinuity designs: A guide to practice. </w:t>
+      </w:r>
+      <w:proofErr w:type="gramStart"/>
+      <w:r>
+        <w:rPr>
+          <w:rFonts w:ascii="Times New Roman" w:hAnsi="Times New Roman" w:cs="Times New Roman"/>
+          <w:i/>
+        </w:rPr>
+        <w:t>Journal of Econometrics</w:t>
+      </w:r>
+      <w:r>
+        <w:rPr>
+          <w:rFonts w:ascii="Times New Roman" w:hAnsi="Times New Roman" w:cs="Times New Roman"/>
+        </w:rPr>
+        <w:t>.</w:t>
+      </w:r>
+      <w:proofErr w:type="gramEnd"/>
       <w:r>
         <w:rPr>
           <w:rFonts w:ascii="Times New Roman" w:hAnsi="Times New Roman" w:cs="Times New Roman"/>
         </w:rPr>
         <w:t xml:space="preserve"> </w:t>
       </w:r>
+      <w:proofErr w:type="gramStart"/>
+      <w:r>
+        <w:rPr>
+          <w:rFonts w:ascii="Times New Roman" w:hAnsi="Times New Roman" w:cs="Times New Roman"/>
+          <w:i/>
+        </w:rPr>
+        <w:t>142</w:t>
+      </w:r>
+      <w:r>
+        <w:rPr>
+          <w:rFonts w:ascii="Times New Roman" w:hAnsi="Times New Roman" w:cs="Times New Roman"/>
+        </w:rPr>
+        <w:t>(2), 615-635.</w:t>
+      </w:r>
+      <w:proofErr w:type="gramEnd"/>
+    </w:p>
+    <w:p>
+      <w:pPr>
+        <w:spacing w:line="264" w:lineRule="auto"/>
+        <w:rPr>
+          <w:rFonts w:ascii="Times New Roman" w:hAnsi="Times New Roman" w:cs="Times New Roman"/>
+        </w:rPr>
+      </w:pPr>
+    </w:p>
+    <w:p>
+      <w:pPr>
+        <w:spacing w:line="264" w:lineRule="auto"/>
+        <w:rPr>
+          <w:rFonts w:ascii="Times New Roman" w:hAnsi="Times New Roman" w:cs="Times New Roman"/>
+        </w:rPr>
+      </w:pPr>
+      <w:r>
+        <w:rPr>
+          <w:rFonts w:ascii="Times New Roman" w:hAnsi="Times New Roman" w:cs="Times New Roman"/>
+        </w:rPr>
+        <w:t>Week 8:</w:t>
+      </w:r>
+      <w:r>
+        <w:rPr>
+          <w:rFonts w:ascii="Times New Roman" w:hAnsi="Times New Roman" w:cs="Times New Roman"/>
+        </w:rPr>
+        <w:t xml:space="preserve"> </w:t>
+      </w:r>
+      <w:r>
+        <w:rPr>
+          <w:rFonts w:ascii="Times New Roman" w:hAnsi="Times New Roman" w:cs="Times New Roman"/>
+        </w:rPr>
+        <w:t xml:space="preserve">Conley, T.G. &amp; Taber, C.R. (2011). </w:t>
+      </w:r>
+      <w:proofErr w:type="gramStart"/>
+      <w:r>
+        <w:rPr>
+          <w:rFonts w:ascii="Times New Roman" w:hAnsi="Times New Roman" w:cs="Times New Roman"/>
+        </w:rPr>
+        <w:t>Inference with “difference-in-differences” with a small number of policy changes.</w:t>
+      </w:r>
+      <w:proofErr w:type="gramEnd"/>
+      <w:r>
+        <w:rPr>
+          <w:rFonts w:ascii="Times New Roman" w:hAnsi="Times New Roman" w:cs="Times New Roman"/>
+        </w:rPr>
+        <w:t xml:space="preserve"> </w:t>
+      </w:r>
+      <w:proofErr w:type="gramStart"/>
+      <w:r>
+        <w:rPr>
+          <w:rFonts w:ascii="Times New Roman" w:hAnsi="Times New Roman" w:cs="Times New Roman"/>
+          <w:i/>
+        </w:rPr>
+        <w:t>The Review of Economics and Statistics</w:t>
+      </w:r>
+      <w:r>
+        <w:rPr>
+          <w:rFonts w:ascii="Times New Roman" w:hAnsi="Times New Roman" w:cs="Times New Roman"/>
+        </w:rPr>
+        <w:t>.</w:t>
+      </w:r>
+      <w:proofErr w:type="gramEnd"/>
+      <w:r>
+        <w:rPr>
+          <w:rFonts w:ascii="Times New Roman" w:hAnsi="Times New Roman" w:cs="Times New Roman"/>
+        </w:rPr>
+        <w:t xml:space="preserve"> </w:t>
+      </w:r>
+      <w:proofErr w:type="gramStart"/>
+      <w:r>
+        <w:rPr>
+          <w:rFonts w:ascii="Times New Roman" w:hAnsi="Times New Roman" w:cs="Times New Roman"/>
+          <w:i/>
+        </w:rPr>
+        <w:t>93</w:t>
+      </w:r>
+      <w:r>
+        <w:rPr>
+          <w:rFonts w:ascii="Times New Roman" w:hAnsi="Times New Roman" w:cs="Times New Roman"/>
+        </w:rPr>
+        <w:t>(1), 113-125</w:t>
+      </w:r>
+      <w:r>
+        <w:rPr>
+          <w:rFonts w:ascii="Times New Roman" w:hAnsi="Times New Roman" w:cs="Times New Roman"/>
+        </w:rPr>
+        <w:t>.</w:t>
+      </w:r>
+      <w:proofErr w:type="gramEnd"/>
+    </w:p>
+    <w:p>
+      <w:pPr>
+        <w:spacing w:line="264" w:lineRule="auto"/>
+        <w:rPr>
+          <w:rFonts w:ascii="Times New Roman" w:hAnsi="Times New Roman" w:cs="Times New Roman"/>
+        </w:rPr>
+      </w:pPr>
+    </w:p>
+    <w:p>
+      <w:pPr>
+        <w:spacing w:line="264" w:lineRule="auto"/>
+        <w:rPr>
+          <w:rFonts w:ascii="Times New Roman" w:hAnsi="Times New Roman" w:cs="Times New Roman"/>
+        </w:rPr>
+      </w:pPr>
+      <w:r>
+        <w:rPr>
+          <w:rFonts w:ascii="Times New Roman" w:hAnsi="Times New Roman" w:cs="Times New Roman"/>
+        </w:rPr>
+        <w:t>Week 9:</w:t>
+      </w:r>
+      <w:r>
+        <w:rPr>
+          <w:rFonts w:ascii="Times New Roman" w:hAnsi="Times New Roman" w:cs="Times New Roman"/>
+        </w:rPr>
+        <w:t xml:space="preserve"> </w:t>
+      </w:r>
       <w:proofErr w:type="spellStart"/>
       <w:r>
         <w:rPr>
           <w:rFonts w:ascii="Times New Roman" w:hAnsi="Times New Roman" w:cs="Times New Roman"/>
         </w:rPr>
-        <w:t>Imbens</w:t>
+        <w:t>Abadie</w:t>
       </w:r>
       <w:proofErr w:type="spellEnd"/>
       <w:r>
         <w:rPr>
           <w:rFonts w:ascii="Times New Roman" w:hAnsi="Times New Roman" w:cs="Times New Roman"/>
         </w:rPr>
-        <w:t xml:space="preserve">, G.W. &amp; Lemieux, T. (2008). Regression discontinuity designs: A guide to practice. </w:t>
+        <w:t xml:space="preserve">, A., Diamond, A., &amp; </w:t>
+      </w:r>
+      <w:proofErr w:type="spellStart"/>
+      <w:r>
+        <w:rPr>
+          <w:rFonts w:ascii="Times New Roman" w:hAnsi="Times New Roman" w:cs="Times New Roman"/>
+        </w:rPr>
+        <w:t>Hainmueller</w:t>
+      </w:r>
+      <w:proofErr w:type="spellEnd"/>
+      <w:r>
+        <w:rPr>
+          <w:rFonts w:ascii="Times New Roman" w:hAnsi="Times New Roman" w:cs="Times New Roman"/>
+        </w:rPr>
+        <w:t>, J. (2010). Synthetic control methods for comparative case studies: Estimating the effects of California’s tobacco control program</w:t>
+      </w:r>
+      <w:r>
+        <w:rPr>
+          <w:rFonts w:ascii="Times New Roman" w:hAnsi="Times New Roman" w:cs="Times New Roman"/>
+          <w:i/>
+        </w:rPr>
+        <w:t xml:space="preserve">. </w:t>
       </w:r>
       <w:proofErr w:type="gramStart"/>
       <w:r>
@@ -8012,7 +8296,7 @@
           <w:rFonts w:ascii="Times New Roman" w:hAnsi="Times New Roman" w:cs="Times New Roman"/>
           <w:i/>
         </w:rPr>
-        <w:t>Journal of Econometrics</w:t>
+        <w:t>Journal of American Statistical Association</w:t>
       </w:r>
       <w:r>
         <w:rPr>
@@ -8033,19 +8317,13 @@
           <w:rFonts w:ascii="Times New Roman" w:hAnsi="Times New Roman" w:cs="Times New Roman"/>
           <w:i/>
         </w:rPr>
-        <w:t>142</w:t>
-      </w:r>
-      <w:r>
-        <w:rPr>
-          <w:rFonts w:ascii="Times New Roman" w:hAnsi="Times New Roman" w:cs="Times New Roman"/>
-        </w:rPr>
-        <w:t>(2), 615-635</w:t>
-      </w:r>
-      <w:r>
-        <w:rPr>
-          <w:rFonts w:ascii="Times New Roman" w:hAnsi="Times New Roman" w:cs="Times New Roman"/>
-        </w:rPr>
-        <w:t>.</w:t>
+        <w:t>105</w:t>
+      </w:r>
+      <w:r>
+        <w:rPr>
+          <w:rFonts w:ascii="Times New Roman" w:hAnsi="Times New Roman" w:cs="Times New Roman"/>
+        </w:rPr>
+        <w:t>(490), 493-505.</w:t>
       </w:r>
       <w:proofErr w:type="gramEnd"/>
     </w:p>
@@ -8068,229 +8346,40 @@
         <w:rPr>
           <w:rFonts w:ascii="Times New Roman" w:hAnsi="Times New Roman" w:cs="Times New Roman"/>
         </w:rPr>
-        <w:t>Week 8:</w:t>
-      </w:r>
-      <w:r>
-        <w:rPr>
-          <w:rFonts w:ascii="Times New Roman" w:hAnsi="Times New Roman" w:cs="Times New Roman"/>
-        </w:rPr>
-        <w:t xml:space="preserve"> </w:t>
-      </w:r>
-      <w:r>
-        <w:rPr>
-          <w:rFonts w:ascii="Times New Roman" w:hAnsi="Times New Roman" w:cs="Times New Roman"/>
-        </w:rPr>
-        <w:t xml:space="preserve">Conley, T.G. &amp; Taber, C.R. (2011). </w:t>
-      </w:r>
-      <w:proofErr w:type="gramStart"/>
-      <w:r>
-        <w:rPr>
-          <w:rFonts w:ascii="Times New Roman" w:hAnsi="Times New Roman" w:cs="Times New Roman"/>
-        </w:rPr>
-        <w:t>Inference with “difference-in-differences” with a small number of policy changes.</w:t>
-      </w:r>
-      <w:proofErr w:type="gramEnd"/>
-      <w:r>
-        <w:rPr>
-          <w:rFonts w:ascii="Times New Roman" w:hAnsi="Times New Roman" w:cs="Times New Roman"/>
-        </w:rPr>
-        <w:t xml:space="preserve"> </w:t>
-      </w:r>
-      <w:proofErr w:type="gramStart"/>
-      <w:r>
-        <w:rPr>
-          <w:rFonts w:ascii="Times New Roman" w:hAnsi="Times New Roman" w:cs="Times New Roman"/>
-          <w:i/>
-        </w:rPr>
-        <w:t>The Review of Economics and Statistics</w:t>
-      </w:r>
-      <w:r>
-        <w:rPr>
-          <w:rFonts w:ascii="Times New Roman" w:hAnsi="Times New Roman" w:cs="Times New Roman"/>
-        </w:rPr>
-        <w:t>.</w:t>
-      </w:r>
-      <w:proofErr w:type="gramEnd"/>
-      <w:r>
-        <w:rPr>
-          <w:rFonts w:ascii="Times New Roman" w:hAnsi="Times New Roman" w:cs="Times New Roman"/>
-        </w:rPr>
-        <w:t xml:space="preserve"> </w:t>
-      </w:r>
-      <w:proofErr w:type="gramStart"/>
-      <w:r>
-        <w:rPr>
-          <w:rFonts w:ascii="Times New Roman" w:hAnsi="Times New Roman" w:cs="Times New Roman"/>
-          <w:i/>
-        </w:rPr>
-        <w:t>93</w:t>
-      </w:r>
-      <w:r>
-        <w:rPr>
-          <w:rFonts w:ascii="Times New Roman" w:hAnsi="Times New Roman" w:cs="Times New Roman"/>
-        </w:rPr>
-        <w:t>(1), 113-125</w:t>
-      </w:r>
-      <w:r>
-        <w:rPr>
-          <w:rFonts w:ascii="Times New Roman" w:hAnsi="Times New Roman" w:cs="Times New Roman"/>
-        </w:rPr>
-        <w:t>.</w:t>
-      </w:r>
-      <w:proofErr w:type="gramEnd"/>
-    </w:p>
-    <w:p>
-      <w:pPr>
-        <w:spacing w:line="264" w:lineRule="auto"/>
-        <w:rPr>
-          <w:rFonts w:ascii="Times New Roman" w:hAnsi="Times New Roman" w:cs="Times New Roman"/>
-        </w:rPr>
-      </w:pPr>
-    </w:p>
-    <w:p>
-      <w:pPr>
-        <w:spacing w:line="264" w:lineRule="auto"/>
-        <w:rPr>
-          <w:rFonts w:ascii="Times New Roman" w:hAnsi="Times New Roman" w:cs="Times New Roman"/>
-        </w:rPr>
-      </w:pPr>
-      <w:r>
-        <w:rPr>
-          <w:rFonts w:ascii="Times New Roman" w:hAnsi="Times New Roman" w:cs="Times New Roman"/>
-        </w:rPr>
-        <w:t>Week 9:</w:t>
-      </w:r>
-      <w:r>
-        <w:rPr>
-          <w:rFonts w:ascii="Times New Roman" w:hAnsi="Times New Roman" w:cs="Times New Roman"/>
-        </w:rPr>
-        <w:t xml:space="preserve"> </w:t>
+        <w:t>Week 10:</w:t>
+      </w:r>
+      <w:r>
+        <w:rPr>
+          <w:rFonts w:ascii="Times New Roman" w:hAnsi="Times New Roman" w:cs="Times New Roman"/>
+        </w:rPr>
+        <w:t xml:space="preserve"> Roth, J. </w:t>
       </w:r>
       <w:proofErr w:type="spellStart"/>
       <w:r>
         <w:rPr>
           <w:rFonts w:ascii="Times New Roman" w:hAnsi="Times New Roman" w:cs="Times New Roman"/>
         </w:rPr>
-        <w:t>Abadie</w:t>
+        <w:t>Sant’Anna</w:t>
       </w:r>
       <w:proofErr w:type="spellEnd"/>
       <w:r>
         <w:rPr>
           <w:rFonts w:ascii="Times New Roman" w:hAnsi="Times New Roman" w:cs="Times New Roman"/>
         </w:rPr>
-        <w:t xml:space="preserve">, A., Diamond, A., &amp; </w:t>
+        <w:t xml:space="preserve">, P.H.C., </w:t>
       </w:r>
       <w:proofErr w:type="spellStart"/>
       <w:r>
         <w:rPr>
           <w:rFonts w:ascii="Times New Roman" w:hAnsi="Times New Roman" w:cs="Times New Roman"/>
         </w:rPr>
-        <w:t>Hainmueller</w:t>
+        <w:t>Bilinski</w:t>
       </w:r>
       <w:proofErr w:type="spellEnd"/>
       <w:r>
         <w:rPr>
           <w:rFonts w:ascii="Times New Roman" w:hAnsi="Times New Roman" w:cs="Times New Roman"/>
         </w:rPr>
-        <w:t>, J. (2010). Synthetic control methods for comparative case studies: Estimating the effects of California’s tobacco control program</w:t>
-      </w:r>
-      <w:r>
-        <w:rPr>
-          <w:rFonts w:ascii="Times New Roman" w:hAnsi="Times New Roman" w:cs="Times New Roman"/>
-          <w:i/>
-        </w:rPr>
-        <w:t xml:space="preserve">. </w:t>
-      </w:r>
-      <w:proofErr w:type="gramStart"/>
-      <w:r>
-        <w:rPr>
-          <w:rFonts w:ascii="Times New Roman" w:hAnsi="Times New Roman" w:cs="Times New Roman"/>
-          <w:i/>
-        </w:rPr>
-        <w:t>Journal of American Statistical Association</w:t>
-      </w:r>
-      <w:r>
-        <w:rPr>
-          <w:rFonts w:ascii="Times New Roman" w:hAnsi="Times New Roman" w:cs="Times New Roman"/>
-        </w:rPr>
-        <w:t>.</w:t>
-      </w:r>
-      <w:proofErr w:type="gramEnd"/>
-      <w:r>
-        <w:rPr>
-          <w:rFonts w:ascii="Times New Roman" w:hAnsi="Times New Roman" w:cs="Times New Roman"/>
-        </w:rPr>
-        <w:t xml:space="preserve"> </w:t>
-      </w:r>
-      <w:proofErr w:type="gramStart"/>
-      <w:r>
-        <w:rPr>
-          <w:rFonts w:ascii="Times New Roman" w:hAnsi="Times New Roman" w:cs="Times New Roman"/>
-          <w:i/>
-        </w:rPr>
-        <w:t>105</w:t>
-      </w:r>
-      <w:r>
-        <w:rPr>
-          <w:rFonts w:ascii="Times New Roman" w:hAnsi="Times New Roman" w:cs="Times New Roman"/>
-        </w:rPr>
-        <w:t>(490), 493-505.</w:t>
-      </w:r>
-      <w:proofErr w:type="gramEnd"/>
-    </w:p>
-    <w:p>
-      <w:pPr>
-        <w:spacing w:line="264" w:lineRule="auto"/>
-        <w:rPr>
-          <w:rFonts w:ascii="Times New Roman" w:hAnsi="Times New Roman" w:cs="Times New Roman"/>
-        </w:rPr>
-      </w:pPr>
-    </w:p>
-    <w:p>
-      <w:pPr>
-        <w:spacing w:line="264" w:lineRule="auto"/>
-        <w:rPr>
-          <w:rFonts w:ascii="Times New Roman" w:hAnsi="Times New Roman" w:cs="Times New Roman"/>
-        </w:rPr>
-      </w:pPr>
-      <w:r>
-        <w:rPr>
-          <w:rFonts w:ascii="Times New Roman" w:hAnsi="Times New Roman" w:cs="Times New Roman"/>
-        </w:rPr>
-        <w:t>Week 10:</w:t>
-      </w:r>
-      <w:r>
-        <w:rPr>
-          <w:rFonts w:ascii="Times New Roman" w:hAnsi="Times New Roman" w:cs="Times New Roman"/>
-        </w:rPr>
-        <w:t xml:space="preserve"> Roth, J. </w:t>
-      </w:r>
-      <w:proofErr w:type="spellStart"/>
-      <w:r>
-        <w:rPr>
-          <w:rFonts w:ascii="Times New Roman" w:hAnsi="Times New Roman" w:cs="Times New Roman"/>
-        </w:rPr>
-        <w:t>Sant’Anna</w:t>
-      </w:r>
-      <w:proofErr w:type="spellEnd"/>
-      <w:r>
-        <w:rPr>
-          <w:rFonts w:ascii="Times New Roman" w:hAnsi="Times New Roman" w:cs="Times New Roman"/>
-        </w:rPr>
-        <w:t xml:space="preserve">, P.H.C., </w:t>
-      </w:r>
-      <w:proofErr w:type="spellStart"/>
-      <w:r>
-        <w:rPr>
-          <w:rFonts w:ascii="Times New Roman" w:hAnsi="Times New Roman" w:cs="Times New Roman"/>
-        </w:rPr>
-        <w:t>Bilinski</w:t>
-      </w:r>
-      <w:proofErr w:type="spellEnd"/>
-      <w:r>
-        <w:rPr>
-          <w:rFonts w:ascii="Times New Roman" w:hAnsi="Times New Roman" w:cs="Times New Roman"/>
-        </w:rPr>
         <w:t>, A., &amp; Poe, J. (2022)</w:t>
       </w:r>
       <w:r>
@@ -8305,7 +8394,7 @@
         </w:rPr>
         <w:t xml:space="preserve">recent econometric literature. Working Paper. Retrieved from: </w:t>
       </w:r>
-      <w:hyperlink r:id="rId22" w:history="1">
+      <w:hyperlink r:id="rId23" w:history="1">
         <w:r>
           <w:rPr>
             <w:rStyle w:val="Hyperlink"/>
@@ -8370,7 +8459,7 @@
         </w:rPr>
         <w:t xml:space="preserve"> Retrieved from: </w:t>
       </w:r>
-      <w:hyperlink r:id="rId23" w:history="1">
+      <w:hyperlink r:id="rId24" w:history="1">
         <w:r>
           <w:rPr>
             <w:rStyle w:val="Hyperlink"/>
@@ -8445,7 +8534,6 @@
           <w:rFonts w:ascii="Times New Roman" w:hAnsi="Times New Roman" w:cs="Times New Roman"/>
           <w:color w:val="500050"/>
         </w:rPr>
-        <w:lastRenderedPageBreak/>
         <w:br/>
       </w:r>
       <w:r>
@@ -8803,7 +8891,15 @@
           <w:rFonts w:ascii="Times New Roman" w:hAnsi="Times New Roman" w:cs="Times New Roman"/>
           <w:color w:val="000000" w:themeColor="text1"/>
         </w:rPr>
-        <w:t>  Mastering the material covered in this course requires a significant amount of work outside of class.   Students should expect to spend more time outside of class than in class – typically at least twice as much time.  The courses in our DC program are 12-week courses that cover all the same material as a traditional semester-long 3-credit course (15 weeks).  The compressed schedule makes it possible to complete our degree in just 15 months if you take 2 courses each term.  But the compressed schedule also implies an accelerated pace with an average of 25% more work per week in a given course (15/12 = 1.25).  The normal full-time load in a master’s program is 3 courses per semester, or 6 courses per year.  The weekly workload when taking 2 of our DC courses per term is equivalent to the load from 2.5 "normal" 15-week courses - so 2.5/3.0=83% of a full-time load.  However, the DC program takes just 1 week off between terms.  Students who take 2 courses per quarter in our program complete 8 courses per year.  So over the course of a year, taking 2 courses per quarter in our DC program is equivalent to 133% of a “normal” full-time load in the traditional semester-based program (8/6 = 1.33).  </w:t>
+        <w:t xml:space="preserve">  Mastering the material covered in this course requires a significant amount of work outside of class.   Students should expect to spend more time outside of class than in class – typically at least twice as much time.  The courses in our DC program are 12-week courses that cover all the same material as a traditional semester-long 3-credit course (15 weeks).  The compressed schedule makes it possible to complete our degree in just 15 months if you take 2 courses each term.  But the compressed schedule also implies an accelerated pace with an average of 25% more work per week in a given course (15/12 = 1.25).  The normal full-time load in a master’s program is 3 courses per semester, or 6 courses per year.  The weekly workload when taking 2 of our DC courses per term is equivalent to the load from 2.5 "normal" 15-week courses - so 2.5/3.0=83% of a full-time load.  However, the DC program takes just 1 week off between terms.  Students who take 2 courses per quarter in our program complete 8 courses per year.  So over the course of a year, taking 2 courses per quarter in our DC program is </w:t>
+      </w:r>
+      <w:r>
+        <w:rPr>
+          <w:rFonts w:ascii="Times New Roman" w:hAnsi="Times New Roman" w:cs="Times New Roman"/>
+          <w:color w:val="000000" w:themeColor="text1"/>
+        </w:rPr>
+        <w:lastRenderedPageBreak/>
+        <w:t>equivalent to 133% of a “normal” full-time load in the traditional semester-based program (8/6 = 1.33).  </w:t>
       </w:r>
     </w:p>
     <w:p>
@@ -8839,15 +8935,7 @@
           <w:rFonts w:ascii="Times New Roman" w:hAnsi="Times New Roman" w:cs="Times New Roman"/>
           <w:color w:val="000000" w:themeColor="text1"/>
         </w:rPr>
-        <w:t xml:space="preserve">:  The graduate school requires that students maintain a GPA of at least 3.0.  Students whose cumulative GPA falls below 3.0 will be placed on academic probation by the graduate school.  Students on academic probation must ask the </w:t>
-      </w:r>
-      <w:r>
-        <w:rPr>
-          <w:rFonts w:ascii="Times New Roman" w:hAnsi="Times New Roman" w:cs="Times New Roman"/>
-          <w:color w:val="000000" w:themeColor="text1"/>
-        </w:rPr>
-        <w:lastRenderedPageBreak/>
-        <w:t>program’s director to petition the graduate school if they want to remain in the program.  The petition must include a plan for getting the student’s GPA up to at least 3.0.  Students who do not live up to their plan can be forced to leave the program without having earned the degree. Note: a grade of "B" corresponds to a GPA of 3.0.  A grade of "B-" corresponds to a GPA of 2.7.</w:t>
+        <w:t>:  The graduate school requires that students maintain a GPA of at least 3.0.  Students whose cumulative GPA falls below 3.0 will be placed on academic probation by the graduate school.  Students on academic probation must ask the program’s director to petition the graduate school if they want to remain in the program.  The petition must include a plan for getting the student’s GPA up to at least 3.0.  Students who do not live up to their plan can be forced to leave the program without having earned the degree. Note: a grade of "B" corresponds to a GPA of 3.0.  A grade of "B-" corresponds to a GPA of 2.7.</w:t>
       </w:r>
     </w:p>
     <w:p>
@@ -9052,6 +9140,7 @@
           <w:color w:val="000000" w:themeColor="text1"/>
           <w:shd w:val="clear" w:color="auto" w:fill="FFFFFF"/>
         </w:rPr>
+        <w:lastRenderedPageBreak/>
         <w:t>Graduate Academic Counselor</w:t>
       </w:r>
       <w:r>
@@ -9078,29 +9167,29 @@
           <w:color w:val="000000" w:themeColor="text1"/>
           <w:shd w:val="clear" w:color="auto" w:fill="FFFFFF"/>
         </w:rPr>
-        <w:t xml:space="preserve"> provide an opportunity to learn about resources and connect with other graduate students.  Students can learn more </w:t>
-      </w:r>
-      <w:r>
-        <w:rPr>
+        <w:t xml:space="preserve"> provide an opportunity to learn about resources and connect with other graduate students.  Students can learn more about the Graduate Academic Counselor by going to: </w:t>
+      </w:r>
+      <w:r>
+        <w:fldChar w:fldCharType="begin"/>
+      </w:r>
+      <w:r>
+        <w:rPr>
+          <w:rFonts w:ascii="Times New Roman" w:hAnsi="Times New Roman" w:cs="Times New Roman"/>
+          <w:color w:val="000000" w:themeColor="text1"/>
+        </w:rPr>
+        <w:instrText xml:space="preserve"> HYPERLINK "https://gradschool.umd.edu/gradcounselor" \t "_blank" </w:instrText>
+      </w:r>
+      <w:r>
+        <w:fldChar w:fldCharType="separate"/>
+      </w:r>
+      <w:r>
+        <w:rPr>
+          <w:rStyle w:val="Hyperlink"/>
           <w:rFonts w:ascii="Times New Roman" w:hAnsi="Times New Roman" w:cs="Times New Roman"/>
           <w:color w:val="000000" w:themeColor="text1"/>
           <w:shd w:val="clear" w:color="auto" w:fill="FFFFFF"/>
         </w:rPr>
-        <w:lastRenderedPageBreak/>
-        <w:t>about the Graduate Academic Counselor by going to: </w:t>
-      </w:r>
-      <w:r>
-        <w:fldChar w:fldCharType="begin"/>
-      </w:r>
-      <w:r>
-        <w:rPr>
-          <w:rFonts w:ascii="Times New Roman" w:hAnsi="Times New Roman" w:cs="Times New Roman"/>
-          <w:color w:val="000000" w:themeColor="text1"/>
-        </w:rPr>
-        <w:instrText xml:space="preserve"> HYPERLINK "https://gradschool.umd.edu/gradcounselor" \t "_blank" </w:instrText>
-      </w:r>
-      <w:r>
-        <w:fldChar w:fldCharType="separate"/>
+        <w:t>https://gradschool.umd.edu/gradcounselor</w:t>
       </w:r>
       <w:r>
         <w:rPr>
@@ -9109,26 +9198,17 @@
           <w:color w:val="000000" w:themeColor="text1"/>
           <w:shd w:val="clear" w:color="auto" w:fill="FFFFFF"/>
         </w:rPr>
-        <w:t>https://gradschool.umd.edu/gradcounselor</w:t>
-      </w:r>
-      <w:r>
-        <w:rPr>
-          <w:rStyle w:val="Hyperlink"/>
+        <w:fldChar w:fldCharType="end"/>
+      </w:r>
+    </w:p>
+    <w:p>
+      <w:pPr>
+        <w:spacing w:line="264" w:lineRule="auto"/>
+        <w:rPr>
           <w:rFonts w:ascii="Times New Roman" w:hAnsi="Times New Roman" w:cs="Times New Roman"/>
           <w:color w:val="000000" w:themeColor="text1"/>
           <w:shd w:val="clear" w:color="auto" w:fill="FFFFFF"/>
         </w:rPr>
-        <w:fldChar w:fldCharType="end"/>
-      </w:r>
-    </w:p>
-    <w:p>
-      <w:pPr>
-        <w:spacing w:line="264" w:lineRule="auto"/>
-        <w:rPr>
-          <w:rFonts w:ascii="Times New Roman" w:hAnsi="Times New Roman" w:cs="Times New Roman"/>
-          <w:color w:val="000000" w:themeColor="text1"/>
-          <w:shd w:val="clear" w:color="auto" w:fill="FFFFFF"/>
-        </w:rPr>
       </w:pPr>
     </w:p>
     <w:p>
@@ -9239,7 +9319,7 @@
           <w:color w:val="000000" w:themeColor="text1"/>
         </w:rPr>
       </w:pPr>
-      <w:hyperlink r:id="rId24" w:history="1">
+      <w:hyperlink r:id="rId25" w:history="1">
         <w:r>
           <w:rPr>
             <w:rStyle w:val="Hyperlink"/>

</xml_diff>